<commit_message>
10142025 adding payroll download report
</commit_message>
<xml_diff>
--- a/app/backend/tooling/docs/payroll_docs.docx
+++ b/app/backend/tooling/docs/payroll_docs.docx
@@ -285,7 +285,51 @@
                 <w:szCs w:val="20"/>
                 <w:lang w:val="es-CR"/>
               </w:rPr>
-              <w:t>{{ name }} {{ lastname }} {{ lastname2 }}</w:t>
+              <w:t xml:space="preserve">{{ </w:t>
+            </w:r>
+            <w:proofErr w:type="spellStart"/>
+            <w:r>
+              <w:rPr>
+                <w:rFonts w:asciiTheme="minorBidi" w:hAnsiTheme="minorBidi" w:cstheme="minorBidi"/>
+                <w:color w:val="000000"/>
+                <w:sz w:val="18"/>
+                <w:szCs w:val="20"/>
+                <w:lang w:val="es-CR"/>
+              </w:rPr>
+              <w:t>name</w:t>
+            </w:r>
+            <w:proofErr w:type="spellEnd"/>
+            <w:r>
+              <w:rPr>
+                <w:rFonts w:asciiTheme="minorBidi" w:hAnsiTheme="minorBidi" w:cstheme="minorBidi"/>
+                <w:color w:val="000000"/>
+                <w:sz w:val="18"/>
+                <w:szCs w:val="20"/>
+                <w:lang w:val="es-CR"/>
+              </w:rPr>
+              <w:t xml:space="preserve"> }} {{ </w:t>
+            </w:r>
+            <w:proofErr w:type="spellStart"/>
+            <w:r>
+              <w:rPr>
+                <w:rFonts w:asciiTheme="minorBidi" w:hAnsiTheme="minorBidi" w:cstheme="minorBidi"/>
+                <w:color w:val="000000"/>
+                <w:sz w:val="18"/>
+                <w:szCs w:val="20"/>
+                <w:lang w:val="es-CR"/>
+              </w:rPr>
+              <w:t>lastname</w:t>
+            </w:r>
+            <w:proofErr w:type="spellEnd"/>
+            <w:r>
+              <w:rPr>
+                <w:rFonts w:asciiTheme="minorBidi" w:hAnsiTheme="minorBidi" w:cstheme="minorBidi"/>
+                <w:color w:val="000000"/>
+                <w:sz w:val="18"/>
+                <w:szCs w:val="20"/>
+                <w:lang w:val="es-CR"/>
+              </w:rPr>
+              <w:t xml:space="preserve"> }} {{ lastname2 }}</w:t>
             </w:r>
           </w:p>
         </w:tc>
@@ -340,7 +384,29 @@
                 <w:szCs w:val="20"/>
                 <w:lang w:val="es-CR"/>
               </w:rPr>
-              <w:t>{{ current_date }}</w:t>
+              <w:t xml:space="preserve">{{ </w:t>
+            </w:r>
+            <w:proofErr w:type="spellStart"/>
+            <w:r>
+              <w:rPr>
+                <w:rFonts w:asciiTheme="minorBidi" w:hAnsiTheme="minorBidi" w:cstheme="minorBidi"/>
+                <w:color w:val="000000"/>
+                <w:sz w:val="20"/>
+                <w:szCs w:val="20"/>
+                <w:lang w:val="es-CR"/>
+              </w:rPr>
+              <w:t>current_date</w:t>
+            </w:r>
+            <w:proofErr w:type="spellEnd"/>
+            <w:r>
+              <w:rPr>
+                <w:rFonts w:asciiTheme="minorBidi" w:hAnsiTheme="minorBidi" w:cstheme="minorBidi"/>
+                <w:color w:val="000000"/>
+                <w:sz w:val="20"/>
+                <w:szCs w:val="20"/>
+                <w:lang w:val="es-CR"/>
+              </w:rPr>
+              <w:t xml:space="preserve"> }}</w:t>
             </w:r>
           </w:p>
         </w:tc>
@@ -400,7 +466,29 @@
                 <w:szCs w:val="20"/>
                 <w:lang w:val="es-CR"/>
               </w:rPr>
-              <w:t>{{ identification }}</w:t>
+              <w:t xml:space="preserve">{{ </w:t>
+            </w:r>
+            <w:proofErr w:type="spellStart"/>
+            <w:r>
+              <w:rPr>
+                <w:rFonts w:asciiTheme="minorBidi" w:hAnsiTheme="minorBidi" w:cstheme="minorBidi"/>
+                <w:color w:val="000000"/>
+                <w:sz w:val="18"/>
+                <w:szCs w:val="20"/>
+                <w:lang w:val="es-CR"/>
+              </w:rPr>
+              <w:t>identification</w:t>
+            </w:r>
+            <w:proofErr w:type="spellEnd"/>
+            <w:r>
+              <w:rPr>
+                <w:rFonts w:asciiTheme="minorBidi" w:hAnsiTheme="minorBidi" w:cstheme="minorBidi"/>
+                <w:color w:val="000000"/>
+                <w:sz w:val="18"/>
+                <w:szCs w:val="20"/>
+                <w:lang w:val="es-CR"/>
+              </w:rPr>
+              <w:t xml:space="preserve"> }}</w:t>
             </w:r>
           </w:p>
         </w:tc>
@@ -455,7 +543,29 @@
                 <w:szCs w:val="20"/>
                 <w:lang w:val="es-CR"/>
               </w:rPr>
-              <w:t>{{ payroll_id }}</w:t>
+              <w:t xml:space="preserve">{{ </w:t>
+            </w:r>
+            <w:proofErr w:type="spellStart"/>
+            <w:r>
+              <w:rPr>
+                <w:rFonts w:asciiTheme="minorBidi" w:hAnsiTheme="minorBidi" w:cstheme="minorBidi"/>
+                <w:color w:val="000000"/>
+                <w:sz w:val="18"/>
+                <w:szCs w:val="20"/>
+                <w:lang w:val="es-CR"/>
+              </w:rPr>
+              <w:t>payroll_id</w:t>
+            </w:r>
+            <w:proofErr w:type="spellEnd"/>
+            <w:r>
+              <w:rPr>
+                <w:rFonts w:asciiTheme="minorBidi" w:hAnsiTheme="minorBidi" w:cstheme="minorBidi"/>
+                <w:color w:val="000000"/>
+                <w:sz w:val="18"/>
+                <w:szCs w:val="20"/>
+                <w:lang w:val="es-CR"/>
+              </w:rPr>
+              <w:t xml:space="preserve"> }}</w:t>
             </w:r>
           </w:p>
         </w:tc>
@@ -545,7 +655,7 @@
                 <w:szCs w:val="20"/>
                 <w:lang w:val="es-CR"/>
               </w:rPr>
-              <w:t>ocupación</w:t>
+              <w:t>Jefatura</w:t>
             </w:r>
           </w:p>
         </w:tc>
@@ -573,7 +683,140 @@
                 <w:szCs w:val="20"/>
                 <w:lang w:val="es-CR"/>
               </w:rPr>
-              <w:t>{{ role_name }}</w:t>
+              <w:t xml:space="preserve">{{ </w:t>
+            </w:r>
+            <w:proofErr w:type="spellStart"/>
+            <w:r>
+              <w:rPr>
+                <w:rFonts w:asciiTheme="minorBidi" w:hAnsiTheme="minorBidi" w:cstheme="minorBidi"/>
+                <w:color w:val="000000"/>
+                <w:sz w:val="18"/>
+                <w:lang w:val="es-CR"/>
+              </w:rPr>
+              <w:t>jf_name</w:t>
+            </w:r>
+            <w:proofErr w:type="spellEnd"/>
+            <w:r>
+              <w:rPr>
+                <w:rFonts w:asciiTheme="minorBidi" w:hAnsiTheme="minorBidi" w:cstheme="minorBidi"/>
+                <w:color w:val="000000"/>
+                <w:sz w:val="18"/>
+                <w:lang w:val="es-CR"/>
+              </w:rPr>
+              <w:t xml:space="preserve"> </w:t>
+            </w:r>
+            <w:r>
+              <w:rPr>
+                <w:rFonts w:asciiTheme="minorBidi" w:hAnsiTheme="minorBidi" w:cstheme="minorBidi"/>
+                <w:color w:val="000000"/>
+                <w:sz w:val="18"/>
+                <w:szCs w:val="20"/>
+                <w:lang w:val="es-CR"/>
+              </w:rPr>
+              <w:t xml:space="preserve">}} {{ </w:t>
+            </w:r>
+            <w:proofErr w:type="spellStart"/>
+            <w:r>
+              <w:rPr>
+                <w:rFonts w:asciiTheme="minorBidi" w:hAnsiTheme="minorBidi" w:cstheme="minorBidi"/>
+                <w:color w:val="000000"/>
+                <w:sz w:val="18"/>
+                <w:lang w:val="es-CR"/>
+              </w:rPr>
+              <w:t>jf_</w:t>
+            </w:r>
+            <w:r>
+              <w:rPr>
+                <w:rFonts w:asciiTheme="minorBidi" w:hAnsiTheme="minorBidi" w:cstheme="minorBidi"/>
+                <w:color w:val="000000"/>
+                <w:sz w:val="18"/>
+                <w:lang w:val="es-CR"/>
+              </w:rPr>
+              <w:t>last</w:t>
+            </w:r>
+            <w:r>
+              <w:rPr>
+                <w:rFonts w:asciiTheme="minorBidi" w:hAnsiTheme="minorBidi" w:cstheme="minorBidi"/>
+                <w:color w:val="000000"/>
+                <w:sz w:val="18"/>
+                <w:lang w:val="es-CR"/>
+              </w:rPr>
+              <w:t>name</w:t>
+            </w:r>
+            <w:proofErr w:type="spellEnd"/>
+            <w:r>
+              <w:rPr>
+                <w:rFonts w:asciiTheme="minorBidi" w:hAnsiTheme="minorBidi" w:cstheme="minorBidi"/>
+                <w:color w:val="000000"/>
+                <w:sz w:val="18"/>
+                <w:lang w:val="es-CR"/>
+              </w:rPr>
+              <w:t xml:space="preserve"> </w:t>
+            </w:r>
+            <w:r>
+              <w:rPr>
+                <w:rFonts w:asciiTheme="minorBidi" w:hAnsiTheme="minorBidi" w:cstheme="minorBidi"/>
+                <w:color w:val="000000"/>
+                <w:sz w:val="18"/>
+                <w:szCs w:val="20"/>
+                <w:lang w:val="es-CR"/>
+              </w:rPr>
+              <w:t xml:space="preserve">}} {{ </w:t>
+            </w:r>
+            <w:r>
+              <w:rPr>
+                <w:rFonts w:asciiTheme="minorBidi" w:hAnsiTheme="minorBidi" w:cstheme="minorBidi"/>
+                <w:color w:val="000000"/>
+                <w:sz w:val="18"/>
+                <w:lang w:val="es-CR"/>
+              </w:rPr>
+              <w:t>jf_</w:t>
+            </w:r>
+            <w:r>
+              <w:rPr>
+                <w:rFonts w:asciiTheme="minorBidi" w:hAnsiTheme="minorBidi" w:cstheme="minorBidi"/>
+                <w:color w:val="000000"/>
+                <w:sz w:val="18"/>
+                <w:lang w:val="es-CR"/>
+              </w:rPr>
+              <w:t>last</w:t>
+            </w:r>
+            <w:r>
+              <w:rPr>
+                <w:rFonts w:asciiTheme="minorBidi" w:hAnsiTheme="minorBidi" w:cstheme="minorBidi"/>
+                <w:color w:val="000000"/>
+                <w:sz w:val="18"/>
+                <w:lang w:val="es-CR"/>
+              </w:rPr>
+              <w:t>name</w:t>
+            </w:r>
+            <w:r>
+              <w:rPr>
+                <w:rFonts w:asciiTheme="minorBidi" w:hAnsiTheme="minorBidi" w:cstheme="minorBidi"/>
+                <w:color w:val="000000"/>
+                <w:sz w:val="18"/>
+                <w:lang w:val="es-CR"/>
+              </w:rPr>
+              <w:t>2</w:t>
+            </w:r>
+            <w:r>
+              <w:rPr>
+                <w:rFonts w:asciiTheme="minorBidi" w:hAnsiTheme="minorBidi" w:cstheme="minorBidi"/>
+                <w:color w:val="000000"/>
+                <w:sz w:val="18"/>
+                <w:lang w:val="es-CR"/>
+              </w:rPr>
+              <w:t xml:space="preserve"> </w:t>
+            </w:r>
+            <w:r>
+              <w:rPr>
+                <w:rFonts w:asciiTheme="minorBidi" w:hAnsiTheme="minorBidi" w:cstheme="minorBidi"/>
+                <w:color w:val="000000"/>
+                <w:sz w:val="18"/>
+                <w:szCs w:val="20"/>
+                <w:lang w:val="es-CR"/>
+              </w:rPr>
+              <w:t>}}</w:t>
             </w:r>
           </w:p>
         </w:tc>
@@ -601,6 +844,126 @@
                 <w:szCs w:val="20"/>
                 <w:lang w:val="es-CR"/>
               </w:rPr>
+              <w:t>Fecha Pago 2</w:t>
+            </w:r>
+          </w:p>
+        </w:tc>
+        <w:tc>
+          <w:tcPr>
+            <w:tcW w:w="2340" w:type="dxa"/>
+            <w:vAlign w:val="center"/>
+          </w:tcPr>
+          <w:p>
+            <w:pPr>
+              <w:rPr>
+                <w:rFonts w:asciiTheme="minorBidi" w:hAnsiTheme="minorBidi" w:cstheme="minorBidi"/>
+                <w:noProof/>
+                <w:color w:val="000000"/>
+                <w:sz w:val="18"/>
+                <w:szCs w:val="20"/>
+                <w:lang w:val="es-CR"/>
+              </w:rPr>
+            </w:pPr>
+            <w:r>
+              <w:rPr>
+                <w:rFonts w:asciiTheme="minorBidi" w:hAnsiTheme="minorBidi" w:cstheme="minorBidi"/>
+                <w:noProof/>
+                <w:color w:val="000000"/>
+                <w:sz w:val="18"/>
+                <w:szCs w:val="20"/>
+                <w:lang w:val="es-CR"/>
+              </w:rPr>
+              <w:t xml:space="preserve">{{ </w:t>
+            </w:r>
+            <w:r>
+              <w:rPr>
+                <w:rFonts w:asciiTheme="minorBidi" w:hAnsiTheme="minorBidi" w:cstheme="minorBidi"/>
+                <w:noProof/>
+                <w:color w:val="000000"/>
+                <w:sz w:val="18"/>
+                <w:szCs w:val="20"/>
+                <w:lang w:val="es-CR"/>
+              </w:rPr>
+              <w:t xml:space="preserve"> payment_date2 </w:t>
+            </w:r>
+            <w:r>
+              <w:rPr>
+                <w:rFonts w:asciiTheme="minorBidi" w:hAnsiTheme="minorBidi" w:cstheme="minorBidi"/>
+                <w:noProof/>
+                <w:color w:val="000000"/>
+                <w:sz w:val="18"/>
+                <w:szCs w:val="20"/>
+                <w:lang w:val="es-CR"/>
+              </w:rPr>
+              <w:t>}}</w:t>
+            </w:r>
+          </w:p>
+        </w:tc>
+      </w:tr>
+      <w:tr>
+        <w:trPr>
+          <w:trHeight w:val="419"/>
+        </w:trPr>
+        <w:tc>
+          <w:tcPr>
+            <w:tcW w:w="1516" w:type="dxa"/>
+            <w:shd w:val="clear" w:color="auto" w:fill="DEEAF6" w:themeFill="accent1" w:themeFillTint="33"/>
+            <w:vAlign w:val="center"/>
+          </w:tcPr>
+          <w:p>
+            <w:pPr>
+              <w:rPr>
+                <w:rFonts w:asciiTheme="minorBidi" w:hAnsiTheme="minorBidi" w:cstheme="minorBidi"/>
+                <w:color w:val="000000" w:themeColor="text1"/>
+                <w:sz w:val="15"/>
+                <w:szCs w:val="20"/>
+                <w:lang w:val="es-CR"/>
+              </w:rPr>
+            </w:pPr>
+          </w:p>
+        </w:tc>
+        <w:tc>
+          <w:tcPr>
+            <w:tcW w:w="5490" w:type="dxa"/>
+            <w:gridSpan w:val="3"/>
+            <w:vAlign w:val="center"/>
+          </w:tcPr>
+          <w:p>
+            <w:pPr>
+              <w:rPr>
+                <w:rFonts w:asciiTheme="minorBidi" w:hAnsiTheme="minorBidi" w:cstheme="minorBidi"/>
+                <w:color w:val="000000"/>
+                <w:sz w:val="18"/>
+                <w:szCs w:val="20"/>
+                <w:lang w:val="es-CR"/>
+              </w:rPr>
+            </w:pPr>
+          </w:p>
+        </w:tc>
+        <w:tc>
+          <w:tcPr>
+            <w:tcW w:w="1440" w:type="dxa"/>
+            <w:shd w:val="clear" w:color="auto" w:fill="DEEAF6" w:themeFill="accent1" w:themeFillTint="33"/>
+            <w:vAlign w:val="center"/>
+          </w:tcPr>
+          <w:p>
+            <w:pPr>
+              <w:rPr>
+                <w:rFonts w:asciiTheme="minorBidi" w:hAnsiTheme="minorBidi" w:cstheme="minorBidi"/>
+                <w:color w:val="000000" w:themeColor="text1"/>
+                <w:sz w:val="15"/>
+                <w:szCs w:val="20"/>
+                <w:lang w:val="es-CR"/>
+              </w:rPr>
+            </w:pPr>
+            <w:r>
+              <w:rPr>
+                <w:rFonts w:asciiTheme="minorBidi" w:hAnsiTheme="minorBidi" w:cstheme="minorBidi"/>
+                <w:color w:val="000000" w:themeColor="text1"/>
+                <w:sz w:val="15"/>
+                <w:szCs w:val="20"/>
+                <w:lang w:val="es-CR"/>
+              </w:rPr>
               <w:t>Frecuencia</w:t>
             </w:r>
           </w:p>
@@ -630,7 +993,7 @@
                 <w:szCs w:val="20"/>
                 <w:lang w:val="es-CR"/>
               </w:rPr>
-              <w:t>{{ payment_frecuent }}</w:t>
+              <w:t>{{  frecuency }}</w:t>
             </w:r>
           </w:p>
         </w:tc>
@@ -697,7 +1060,7 @@
     </w:p>
     <w:tbl>
       <w:tblPr>
-        <w:tblW w:w="9805" w:type="dxa"/>
+        <w:tblW w:w="8995" w:type="dxa"/>
         <w:tblBorders>
           <w:top w:val="single" w:sz="4" w:space="0" w:color="D9D9D9" w:themeColor="background1" w:themeShade="D9"/>
           <w:left w:val="single" w:sz="4" w:space="0" w:color="D9D9D9" w:themeColor="background1" w:themeShade="D9"/>
@@ -711,10 +1074,9 @@
       </w:tblPr>
       <w:tblGrid>
         <w:gridCol w:w="2070"/>
-        <w:gridCol w:w="1975"/>
-        <w:gridCol w:w="1890"/>
-        <w:gridCol w:w="1710"/>
+        <w:gridCol w:w="2335"/>
         <w:gridCol w:w="2160"/>
+        <w:gridCol w:w="2430"/>
       </w:tblGrid>
       <w:tr>
         <w:trPr>
@@ -753,7 +1115,7 @@
         </w:tc>
         <w:tc>
           <w:tcPr>
-            <w:tcW w:w="1975" w:type="dxa"/>
+            <w:tcW w:w="2335" w:type="dxa"/>
             <w:shd w:val="clear" w:color="auto" w:fill="808080" w:themeFill="background1" w:themeFillShade="80"/>
             <w:vAlign w:val="center"/>
           </w:tcPr>
@@ -784,7 +1146,7 @@
         </w:tc>
         <w:tc>
           <w:tcPr>
-            <w:tcW w:w="1890" w:type="dxa"/>
+            <w:tcW w:w="2160" w:type="dxa"/>
             <w:shd w:val="clear" w:color="auto" w:fill="808080" w:themeFill="background1" w:themeFillShade="80"/>
             <w:vAlign w:val="center"/>
           </w:tcPr>
@@ -815,38 +1177,7 @@
         </w:tc>
         <w:tc>
           <w:tcPr>
-            <w:tcW w:w="1710" w:type="dxa"/>
-            <w:shd w:val="clear" w:color="auto" w:fill="808080" w:themeFill="background1" w:themeFillShade="80"/>
-            <w:vAlign w:val="center"/>
-          </w:tcPr>
-          <w:p>
-            <w:pPr>
-              <w:jc w:val="center"/>
-              <w:rPr>
-                <w:rFonts w:asciiTheme="minorBidi" w:eastAsia="Times New Roman" w:hAnsiTheme="minorBidi" w:cstheme="minorBidi"/>
-                <w:b/>
-                <w:color w:val="FFFFFF" w:themeColor="background1"/>
-                <w:sz w:val="16"/>
-                <w:szCs w:val="16"/>
-                <w:lang w:val="es-CR"/>
-              </w:rPr>
-            </w:pPr>
-            <w:r>
-              <w:rPr>
-                <w:rFonts w:asciiTheme="minorBidi" w:eastAsia="Times New Roman" w:hAnsiTheme="minorBidi" w:cstheme="minorBidi"/>
-                <w:b/>
-                <w:color w:val="FFFFFF" w:themeColor="background1"/>
-                <w:sz w:val="16"/>
-                <w:szCs w:val="16"/>
-                <w:lang w:val="es-CR"/>
-              </w:rPr>
-              <w:t>%</w:t>
-            </w:r>
-          </w:p>
-        </w:tc>
-        <w:tc>
-          <w:tcPr>
-            <w:tcW w:w="2160" w:type="dxa"/>
+            <w:tcW w:w="2430" w:type="dxa"/>
             <w:shd w:val="clear" w:color="auto" w:fill="808080" w:themeFill="background1" w:themeFillShade="80"/>
             <w:vAlign w:val="center"/>
           </w:tcPr>
@@ -910,34 +1241,56 @@
         </w:tc>
         <w:tc>
           <w:tcPr>
-            <w:tcW w:w="1975" w:type="dxa"/>
-            <w:vAlign w:val="center"/>
-          </w:tcPr>
-          <w:p>
-            <w:pPr>
-              <w:rPr>
-                <w:rFonts w:asciiTheme="minorBidi" w:eastAsia="Times New Roman" w:hAnsiTheme="minorBidi" w:cstheme="minorBidi"/>
-                <w:color w:val="000000"/>
-                <w:sz w:val="16"/>
-                <w:szCs w:val="16"/>
-                <w:lang w:val="es-CR"/>
-              </w:rPr>
-            </w:pPr>
-            <w:r>
-              <w:rPr>
-                <w:rFonts w:asciiTheme="minorBidi" w:eastAsia="Times New Roman" w:hAnsiTheme="minorBidi" w:cstheme="minorBidi"/>
-                <w:color w:val="000000"/>
-                <w:sz w:val="16"/>
-                <w:szCs w:val="16"/>
-                <w:lang w:val="es-CR"/>
-              </w:rPr>
-              <w:t>{{ gross_amount }}</w:t>
-            </w:r>
-          </w:p>
-        </w:tc>
-        <w:tc>
-          <w:tcPr>
-            <w:tcW w:w="1890" w:type="dxa"/>
+            <w:tcW w:w="2335" w:type="dxa"/>
+            <w:vAlign w:val="center"/>
+          </w:tcPr>
+          <w:p>
+            <w:pPr>
+              <w:rPr>
+                <w:rFonts w:asciiTheme="minorBidi" w:eastAsia="Times New Roman" w:hAnsiTheme="minorBidi" w:cstheme="minorBidi"/>
+                <w:color w:val="000000"/>
+                <w:sz w:val="16"/>
+                <w:szCs w:val="16"/>
+                <w:lang w:val="es-CR"/>
+              </w:rPr>
+            </w:pPr>
+            <w:r>
+              <w:rPr>
+                <w:rFonts w:asciiTheme="minorBidi" w:eastAsia="Times New Roman" w:hAnsiTheme="minorBidi" w:cstheme="minorBidi"/>
+                <w:color w:val="000000"/>
+                <w:sz w:val="16"/>
+                <w:szCs w:val="16"/>
+                <w:lang w:val="es-CR"/>
+              </w:rPr>
+              <w:t xml:space="preserve">{{ </w:t>
+            </w:r>
+            <w:proofErr w:type="spellStart"/>
+            <w:r>
+              <w:rPr>
+                <w:rFonts w:asciiTheme="minorBidi" w:eastAsia="Times New Roman" w:hAnsiTheme="minorBidi" w:cstheme="minorBidi"/>
+                <w:color w:val="000000"/>
+                <w:sz w:val="16"/>
+                <w:szCs w:val="16"/>
+                <w:lang w:val="es-CR"/>
+              </w:rPr>
+              <w:t>gross_amount</w:t>
+            </w:r>
+            <w:proofErr w:type="spellEnd"/>
+            <w:r>
+              <w:rPr>
+                <w:rFonts w:asciiTheme="minorBidi" w:eastAsia="Times New Roman" w:hAnsiTheme="minorBidi" w:cstheme="minorBidi"/>
+                <w:color w:val="000000"/>
+                <w:sz w:val="16"/>
+                <w:szCs w:val="16"/>
+                <w:lang w:val="es-CR"/>
+              </w:rPr>
+              <w:t xml:space="preserve"> }}</w:t>
+            </w:r>
+          </w:p>
+        </w:tc>
+        <w:tc>
+          <w:tcPr>
+            <w:tcW w:w="2160" w:type="dxa"/>
             <w:shd w:val="clear" w:color="auto" w:fill="F2F2F2" w:themeFill="background1" w:themeFillShade="F2"/>
             <w:vAlign w:val="center"/>
           </w:tcPr>
@@ -965,56 +1318,50 @@
         </w:tc>
         <w:tc>
           <w:tcPr>
-            <w:tcW w:w="1710" w:type="dxa"/>
-            <w:vAlign w:val="center"/>
-          </w:tcPr>
-          <w:p>
-            <w:pPr>
-              <w:jc w:val="center"/>
-              <w:rPr>
-                <w:rFonts w:asciiTheme="minorBidi" w:eastAsia="Times New Roman" w:hAnsiTheme="minorBidi" w:cstheme="minorBidi"/>
-                <w:color w:val="000000"/>
-                <w:sz w:val="16"/>
-                <w:szCs w:val="16"/>
-                <w:lang w:val="es-CR"/>
-              </w:rPr>
-            </w:pPr>
-            <w:r>
-              <w:rPr>
-                <w:rFonts w:asciiTheme="minorBidi" w:eastAsia="Times New Roman" w:hAnsiTheme="minorBidi" w:cstheme="minorBidi"/>
-                <w:color w:val="000000"/>
-                <w:sz w:val="16"/>
-                <w:szCs w:val="16"/>
-                <w:lang w:val="es-CR"/>
-              </w:rPr>
-              <w:t>{{ ded_ccss_ivm }}</w:t>
-            </w:r>
-          </w:p>
-        </w:tc>
-        <w:tc>
-          <w:tcPr>
-            <w:tcW w:w="2160" w:type="dxa"/>
-            <w:vAlign w:val="center"/>
-          </w:tcPr>
-          <w:p>
-            <w:pPr>
-              <w:rPr>
-                <w:rFonts w:asciiTheme="minorBidi" w:eastAsia="Times New Roman" w:hAnsiTheme="minorBidi" w:cstheme="minorBidi"/>
-                <w:color w:val="000000"/>
-                <w:sz w:val="16"/>
-                <w:szCs w:val="16"/>
-                <w:lang w:val="es-CR"/>
-              </w:rPr>
-            </w:pPr>
-            <w:r>
-              <w:rPr>
-                <w:rFonts w:asciiTheme="minorBidi" w:eastAsia="Times New Roman" w:hAnsiTheme="minorBidi" w:cstheme="minorBidi"/>
-                <w:color w:val="000000"/>
-                <w:sz w:val="16"/>
-                <w:szCs w:val="16"/>
-                <w:lang w:val="es-CR"/>
-              </w:rPr>
-              <w:t>{{ ccss_ivm }}</w:t>
+            <w:tcW w:w="2430" w:type="dxa"/>
+            <w:vAlign w:val="center"/>
+          </w:tcPr>
+          <w:p>
+            <w:pPr>
+              <w:rPr>
+                <w:rFonts w:asciiTheme="minorBidi" w:eastAsia="Times New Roman" w:hAnsiTheme="minorBidi" w:cstheme="minorBidi"/>
+                <w:color w:val="000000"/>
+                <w:sz w:val="16"/>
+                <w:szCs w:val="16"/>
+                <w:lang w:val="es-CR"/>
+              </w:rPr>
+            </w:pPr>
+            <w:r>
+              <w:rPr>
+                <w:rFonts w:asciiTheme="minorBidi" w:eastAsia="Times New Roman" w:hAnsiTheme="minorBidi" w:cstheme="minorBidi"/>
+                <w:color w:val="000000"/>
+                <w:sz w:val="16"/>
+                <w:szCs w:val="16"/>
+                <w:lang w:val="es-CR"/>
+              </w:rPr>
+              <w:t xml:space="preserve">{{ </w:t>
+            </w:r>
+            <w:proofErr w:type="spellStart"/>
+            <w:r>
+              <w:rPr>
+                <w:rFonts w:asciiTheme="minorBidi" w:eastAsia="Times New Roman" w:hAnsiTheme="minorBidi" w:cstheme="minorBidi"/>
+                <w:color w:val="000000"/>
+                <w:sz w:val="16"/>
+                <w:szCs w:val="16"/>
+                <w:lang w:val="es-CR"/>
+              </w:rPr>
+              <w:t>ccss_ivm</w:t>
+            </w:r>
+            <w:proofErr w:type="spellEnd"/>
+            <w:r>
+              <w:rPr>
+                <w:rFonts w:asciiTheme="minorBidi" w:eastAsia="Times New Roman" w:hAnsiTheme="minorBidi" w:cstheme="minorBidi"/>
+                <w:color w:val="000000"/>
+                <w:sz w:val="16"/>
+                <w:szCs w:val="16"/>
+                <w:lang w:val="es-CR"/>
+              </w:rPr>
+              <w:t xml:space="preserve"> }}</w:t>
             </w:r>
           </w:p>
         </w:tc>
@@ -1047,40 +1394,62 @@
                 <w:szCs w:val="16"/>
                 <w:lang w:val="es-CR"/>
               </w:rPr>
-              <w:t>Total Deducciones</w:t>
-            </w:r>
-          </w:p>
-        </w:tc>
-        <w:tc>
-          <w:tcPr>
-            <w:tcW w:w="1975" w:type="dxa"/>
-            <w:vAlign w:val="center"/>
-          </w:tcPr>
-          <w:p>
-            <w:pPr>
-              <w:rPr>
-                <w:rFonts w:asciiTheme="minorBidi" w:eastAsia="Times New Roman" w:hAnsiTheme="minorBidi" w:cstheme="minorBidi"/>
-                <w:color w:val="000000"/>
-                <w:sz w:val="16"/>
-                <w:szCs w:val="16"/>
-                <w:lang w:val="es-CR"/>
-              </w:rPr>
-            </w:pPr>
-            <w:r>
-              <w:rPr>
-                <w:rFonts w:asciiTheme="minorBidi" w:eastAsia="Times New Roman" w:hAnsiTheme="minorBidi" w:cstheme="minorBidi"/>
-                <w:color w:val="000000"/>
-                <w:sz w:val="16"/>
-                <w:szCs w:val="16"/>
-                <w:lang w:val="es-CR"/>
-              </w:rPr>
-              <w:t>{{ deduction_total }}</w:t>
-            </w:r>
-          </w:p>
-        </w:tc>
-        <w:tc>
-          <w:tcPr>
-            <w:tcW w:w="1890" w:type="dxa"/>
+              <w:t>Planilla Neta</w:t>
+            </w:r>
+          </w:p>
+        </w:tc>
+        <w:tc>
+          <w:tcPr>
+            <w:tcW w:w="2335" w:type="dxa"/>
+            <w:vAlign w:val="center"/>
+          </w:tcPr>
+          <w:p>
+            <w:pPr>
+              <w:rPr>
+                <w:rFonts w:asciiTheme="minorBidi" w:eastAsia="Times New Roman" w:hAnsiTheme="minorBidi" w:cstheme="minorBidi"/>
+                <w:color w:val="000000"/>
+                <w:sz w:val="16"/>
+                <w:szCs w:val="16"/>
+                <w:lang w:val="es-CR"/>
+              </w:rPr>
+            </w:pPr>
+            <w:r>
+              <w:rPr>
+                <w:rFonts w:asciiTheme="minorBidi" w:eastAsia="Times New Roman" w:hAnsiTheme="minorBidi" w:cstheme="minorBidi"/>
+                <w:color w:val="000000"/>
+                <w:sz w:val="16"/>
+                <w:szCs w:val="16"/>
+                <w:lang w:val="es-CR"/>
+              </w:rPr>
+              <w:t xml:space="preserve">{{ </w:t>
+            </w:r>
+            <w:proofErr w:type="spellStart"/>
+            <w:r>
+              <w:rPr>
+                <w:rFonts w:asciiTheme="minorBidi" w:eastAsia="Times New Roman" w:hAnsiTheme="minorBidi" w:cstheme="minorBidi"/>
+                <w:color w:val="000000"/>
+                <w:sz w:val="16"/>
+                <w:szCs w:val="16"/>
+                <w:lang w:val="es-CR"/>
+              </w:rPr>
+              <w:t>net_amount</w:t>
+            </w:r>
+            <w:proofErr w:type="spellEnd"/>
+            <w:r>
+              <w:rPr>
+                <w:rFonts w:asciiTheme="minorBidi" w:eastAsia="Times New Roman" w:hAnsiTheme="minorBidi" w:cstheme="minorBidi"/>
+                <w:color w:val="000000"/>
+                <w:sz w:val="16"/>
+                <w:szCs w:val="16"/>
+                <w:lang w:val="es-CR"/>
+              </w:rPr>
+              <w:t xml:space="preserve"> }}</w:t>
+            </w:r>
+          </w:p>
+        </w:tc>
+        <w:tc>
+          <w:tcPr>
+            <w:tcW w:w="2160" w:type="dxa"/>
             <w:shd w:val="clear" w:color="auto" w:fill="F2F2F2" w:themeFill="background1" w:themeFillShade="F2"/>
             <w:vAlign w:val="center"/>
           </w:tcPr>
@@ -1108,67 +1477,41 @@
         </w:tc>
         <w:tc>
           <w:tcPr>
-            <w:tcW w:w="1710" w:type="dxa"/>
-            <w:vAlign w:val="center"/>
-          </w:tcPr>
-          <w:p>
-            <w:pPr>
-              <w:jc w:val="center"/>
-              <w:rPr>
-                <w:rFonts w:asciiTheme="minorBidi" w:eastAsia="Times New Roman" w:hAnsiTheme="minorBidi" w:cstheme="minorBidi"/>
-                <w:color w:val="000000"/>
-                <w:sz w:val="16"/>
-                <w:szCs w:val="16"/>
-                <w:lang w:val="es-CR"/>
-              </w:rPr>
-            </w:pPr>
-            <w:r>
-              <w:rPr>
-                <w:rFonts w:asciiTheme="minorBidi" w:eastAsia="Times New Roman" w:hAnsiTheme="minorBidi" w:cstheme="minorBidi"/>
-                <w:color w:val="000000"/>
-                <w:sz w:val="16"/>
-                <w:szCs w:val="16"/>
-                <w:lang w:val="es-CR"/>
-              </w:rPr>
-              <w:t>{{ ded_ccss_eme }}</w:t>
-            </w:r>
-          </w:p>
-        </w:tc>
-        <w:tc>
-          <w:tcPr>
-            <w:tcW w:w="2160" w:type="dxa"/>
-            <w:vAlign w:val="center"/>
-          </w:tcPr>
-          <w:p>
-            <w:pPr>
-              <w:rPr>
-                <w:rFonts w:asciiTheme="minorBidi" w:eastAsia="Times New Roman" w:hAnsiTheme="minorBidi" w:cstheme="minorBidi"/>
-                <w:color w:val="000000"/>
-                <w:sz w:val="16"/>
-                <w:szCs w:val="16"/>
-                <w:lang w:val="es-CR"/>
-              </w:rPr>
-            </w:pPr>
-            <w:r>
-              <w:rPr>
-                <w:rFonts w:asciiTheme="minorBidi" w:eastAsia="Times New Roman" w:hAnsiTheme="minorBidi" w:cstheme="minorBidi"/>
-                <w:color w:val="000000"/>
-                <w:sz w:val="16"/>
-                <w:szCs w:val="16"/>
-                <w:lang w:val="es-CR"/>
-              </w:rPr>
-              <w:t>{{ ccss_</w:t>
-            </w:r>
-            <w:r>
-              <w:rPr>
-                <w:rFonts w:asciiTheme="minorBidi" w:eastAsia="Times New Roman" w:hAnsiTheme="minorBidi" w:cstheme="minorBidi"/>
-                <w:color w:val="000000"/>
-                <w:sz w:val="16"/>
-                <w:szCs w:val="16"/>
-                <w:lang w:val="es-CR"/>
-              </w:rPr>
-              <w:t>eme</w:t>
-            </w:r>
+            <w:tcW w:w="2430" w:type="dxa"/>
+            <w:vAlign w:val="center"/>
+          </w:tcPr>
+          <w:p>
+            <w:pPr>
+              <w:rPr>
+                <w:rFonts w:asciiTheme="minorBidi" w:eastAsia="Times New Roman" w:hAnsiTheme="minorBidi" w:cstheme="minorBidi"/>
+                <w:color w:val="000000"/>
+                <w:sz w:val="16"/>
+                <w:szCs w:val="16"/>
+                <w:lang w:val="es-CR"/>
+              </w:rPr>
+            </w:pPr>
+            <w:r>
+              <w:rPr>
+                <w:rFonts w:asciiTheme="minorBidi" w:eastAsia="Times New Roman" w:hAnsiTheme="minorBidi" w:cstheme="minorBidi"/>
+                <w:color w:val="000000"/>
+                <w:sz w:val="16"/>
+                <w:szCs w:val="16"/>
+                <w:lang w:val="es-CR"/>
+              </w:rPr>
+              <w:t xml:space="preserve">{{ </w:t>
+            </w:r>
+            <w:proofErr w:type="spellStart"/>
+            <w:r>
+              <w:rPr>
+                <w:rFonts w:asciiTheme="minorBidi" w:eastAsia="Times New Roman" w:hAnsiTheme="minorBidi" w:cstheme="minorBidi"/>
+                <w:color w:val="000000"/>
+                <w:sz w:val="16"/>
+                <w:szCs w:val="16"/>
+                <w:lang w:val="es-CR"/>
+              </w:rPr>
+              <w:t>ccss_eme</w:t>
+            </w:r>
+            <w:proofErr w:type="spellEnd"/>
             <w:r>
               <w:rPr>
                 <w:rFonts w:asciiTheme="minorBidi" w:eastAsia="Times New Roman" w:hAnsiTheme="minorBidi" w:cstheme="minorBidi"/>
@@ -1202,6 +1545,41 @@
                 <w:lang w:val="es-CR"/>
               </w:rPr>
             </w:pPr>
+          </w:p>
+        </w:tc>
+        <w:tc>
+          <w:tcPr>
+            <w:tcW w:w="2335" w:type="dxa"/>
+            <w:vAlign w:val="center"/>
+          </w:tcPr>
+          <w:p>
+            <w:pPr>
+              <w:rPr>
+                <w:rFonts w:asciiTheme="minorBidi" w:eastAsia="Times New Roman" w:hAnsiTheme="minorBidi" w:cstheme="minorBidi"/>
+                <w:color w:val="000000"/>
+                <w:sz w:val="16"/>
+                <w:szCs w:val="16"/>
+                <w:lang w:val="es-CR"/>
+              </w:rPr>
+            </w:pPr>
+          </w:p>
+        </w:tc>
+        <w:tc>
+          <w:tcPr>
+            <w:tcW w:w="2160" w:type="dxa"/>
+            <w:shd w:val="clear" w:color="auto" w:fill="F2F2F2" w:themeFill="background1" w:themeFillShade="F2"/>
+            <w:vAlign w:val="center"/>
+          </w:tcPr>
+          <w:p>
+            <w:pPr>
+              <w:rPr>
+                <w:rFonts w:asciiTheme="minorBidi" w:eastAsia="Times New Roman" w:hAnsiTheme="minorBidi" w:cstheme="minorBidi"/>
+                <w:color w:val="000000"/>
+                <w:sz w:val="16"/>
+                <w:szCs w:val="16"/>
+                <w:lang w:val="es-CR"/>
+              </w:rPr>
+            </w:pPr>
             <w:r>
               <w:rPr>
                 <w:rFonts w:asciiTheme="minorBidi" w:eastAsia="Times New Roman" w:hAnsiTheme="minorBidi" w:cstheme="minorBidi"/>
@@ -1210,96 +1588,13 @@
                 <w:szCs w:val="16"/>
                 <w:lang w:val="es-CR"/>
               </w:rPr>
-              <w:t>Planilla Neta</w:t>
-            </w:r>
-          </w:p>
-        </w:tc>
-        <w:tc>
-          <w:tcPr>
-            <w:tcW w:w="1975" w:type="dxa"/>
-            <w:vAlign w:val="center"/>
-          </w:tcPr>
-          <w:p>
-            <w:pPr>
-              <w:rPr>
-                <w:rFonts w:asciiTheme="minorBidi" w:eastAsia="Times New Roman" w:hAnsiTheme="minorBidi" w:cstheme="minorBidi"/>
-                <w:color w:val="000000"/>
-                <w:sz w:val="16"/>
-                <w:szCs w:val="16"/>
-                <w:lang w:val="es-CR"/>
-              </w:rPr>
-            </w:pPr>
-            <w:r>
-              <w:rPr>
-                <w:rFonts w:asciiTheme="minorBidi" w:eastAsia="Times New Roman" w:hAnsiTheme="minorBidi" w:cstheme="minorBidi"/>
-                <w:color w:val="000000"/>
-                <w:sz w:val="16"/>
-                <w:szCs w:val="16"/>
-                <w:lang w:val="es-CR"/>
-              </w:rPr>
-              <w:t>{{ net_amount }}</w:t>
-            </w:r>
-          </w:p>
-        </w:tc>
-        <w:tc>
-          <w:tcPr>
-            <w:tcW w:w="1890" w:type="dxa"/>
-            <w:shd w:val="clear" w:color="auto" w:fill="F2F2F2" w:themeFill="background1" w:themeFillShade="F2"/>
-            <w:vAlign w:val="center"/>
-          </w:tcPr>
-          <w:p>
-            <w:pPr>
-              <w:rPr>
-                <w:rFonts w:asciiTheme="minorBidi" w:eastAsia="Times New Roman" w:hAnsiTheme="minorBidi" w:cstheme="minorBidi"/>
-                <w:color w:val="000000"/>
-                <w:sz w:val="16"/>
-                <w:szCs w:val="16"/>
-                <w:lang w:val="es-CR"/>
-              </w:rPr>
-            </w:pPr>
-            <w:r>
-              <w:rPr>
-                <w:rFonts w:asciiTheme="minorBidi" w:eastAsia="Times New Roman" w:hAnsiTheme="minorBidi" w:cstheme="minorBidi"/>
-                <w:color w:val="000000"/>
-                <w:sz w:val="15"/>
-                <w:szCs w:val="16"/>
-                <w:lang w:val="es-CR"/>
-              </w:rPr>
               <w:t>ROP</w:t>
             </w:r>
           </w:p>
         </w:tc>
         <w:tc>
           <w:tcPr>
-            <w:tcW w:w="1710" w:type="dxa"/>
-            <w:vAlign w:val="center"/>
-          </w:tcPr>
-          <w:p>
-            <w:pPr>
-              <w:jc w:val="center"/>
-              <w:rPr>
-                <w:rFonts w:asciiTheme="minorBidi" w:eastAsia="Times New Roman" w:hAnsiTheme="minorBidi" w:cstheme="minorBidi"/>
-                <w:color w:val="000000"/>
-                <w:sz w:val="16"/>
-                <w:szCs w:val="16"/>
-                <w:lang w:val="es-CR"/>
-              </w:rPr>
-            </w:pPr>
-            <w:r>
-              <w:rPr>
-                <w:rFonts w:asciiTheme="minorBidi" w:eastAsia="Times New Roman" w:hAnsiTheme="minorBidi" w:cstheme="minorBidi"/>
-                <w:color w:val="000000"/>
-                <w:sz w:val="16"/>
-                <w:szCs w:val="16"/>
-                <w:lang w:val="es-CR"/>
-              </w:rPr>
-              <w:t>{{ ded_rop }}</w:t>
-            </w:r>
-          </w:p>
-        </w:tc>
-        <w:tc>
-          <w:tcPr>
-            <w:tcW w:w="2160" w:type="dxa"/>
+            <w:tcW w:w="2430" w:type="dxa"/>
             <w:vAlign w:val="center"/>
           </w:tcPr>
           <w:p>
@@ -1322,6 +1617,7 @@
               </w:rPr>
               <w:t xml:space="preserve">{{ </w:t>
             </w:r>
+            <w:proofErr w:type="spellStart"/>
             <w:r>
               <w:rPr>
                 <w:rFonts w:asciiTheme="minorBidi" w:eastAsia="Times New Roman" w:hAnsiTheme="minorBidi" w:cstheme="minorBidi"/>
@@ -1332,6 +1628,7 @@
               </w:rPr>
               <w:t>rop</w:t>
             </w:r>
+            <w:proofErr w:type="spellEnd"/>
             <w:r>
               <w:rPr>
                 <w:rFonts w:asciiTheme="minorBidi" w:eastAsia="Times New Roman" w:hAnsiTheme="minorBidi" w:cstheme="minorBidi"/>
@@ -1352,7 +1649,6 @@
         <w:tc>
           <w:tcPr>
             <w:tcW w:w="2070" w:type="dxa"/>
-            <w:vMerge w:val="restart"/>
             <w:shd w:val="clear" w:color="auto" w:fill="F2F2F2" w:themeFill="background1" w:themeFillShade="F2"/>
             <w:vAlign w:val="center"/>
           </w:tcPr>
@@ -1370,25 +1666,24 @@
         </w:tc>
         <w:tc>
           <w:tcPr>
-            <w:tcW w:w="1975" w:type="dxa"/>
-            <w:vMerge w:val="restart"/>
-            <w:vAlign w:val="center"/>
-          </w:tcPr>
-          <w:p>
-            <w:pPr>
-              <w:rPr>
-                <w:rFonts w:asciiTheme="minorBidi" w:eastAsia="Times New Roman" w:hAnsiTheme="minorBidi" w:cstheme="minorBidi"/>
-                <w:color w:val="000000"/>
-                <w:sz w:val="16"/>
-                <w:szCs w:val="16"/>
-                <w:lang w:val="es-CR"/>
-              </w:rPr>
-            </w:pPr>
-          </w:p>
-        </w:tc>
-        <w:tc>
-          <w:tcPr>
-            <w:tcW w:w="1890" w:type="dxa"/>
+            <w:tcW w:w="2335" w:type="dxa"/>
+            <w:vAlign w:val="center"/>
+          </w:tcPr>
+          <w:p>
+            <w:pPr>
+              <w:rPr>
+                <w:rFonts w:asciiTheme="minorBidi" w:eastAsia="Times New Roman" w:hAnsiTheme="minorBidi" w:cstheme="minorBidi"/>
+                <w:color w:val="000000"/>
+                <w:sz w:val="16"/>
+                <w:szCs w:val="16"/>
+                <w:lang w:val="es-CR"/>
+              </w:rPr>
+            </w:pPr>
+          </w:p>
+        </w:tc>
+        <w:tc>
+          <w:tcPr>
+            <w:tcW w:w="2160" w:type="dxa"/>
             <w:shd w:val="clear" w:color="auto" w:fill="F2F2F2" w:themeFill="background1" w:themeFillShade="F2"/>
             <w:vAlign w:val="center"/>
           </w:tcPr>
@@ -1397,54 +1692,26 @@
               <w:rPr>
                 <w:rFonts w:asciiTheme="minorBidi" w:eastAsia="Times New Roman" w:hAnsiTheme="minorBidi" w:cstheme="minorBidi"/>
                 <w:color w:val="000000"/>
-                <w:sz w:val="16"/>
-                <w:szCs w:val="16"/>
-                <w:lang w:val="es-CR"/>
-              </w:rPr>
-            </w:pPr>
-            <w:r>
-              <w:rPr>
-                <w:rFonts w:asciiTheme="minorBidi" w:eastAsia="Times New Roman" w:hAnsiTheme="minorBidi" w:cstheme="minorBidi"/>
-                <w:color w:val="000000"/>
                 <w:sz w:val="15"/>
                 <w:szCs w:val="16"/>
                 <w:lang w:val="es-CR"/>
               </w:rPr>
-              <w:t>Prestamos</w:t>
-            </w:r>
-          </w:p>
-        </w:tc>
-        <w:tc>
-          <w:tcPr>
-            <w:tcW w:w="1710" w:type="dxa"/>
-            <w:vAlign w:val="center"/>
-          </w:tcPr>
-          <w:p>
-            <w:pPr>
-              <w:jc w:val="center"/>
-              <w:rPr>
-                <w:rFonts w:asciiTheme="minorBidi" w:eastAsia="Times New Roman" w:hAnsiTheme="minorBidi" w:cstheme="minorBidi"/>
-                <w:color w:val="000000"/>
-                <w:sz w:val="16"/>
-                <w:szCs w:val="16"/>
-                <w:lang w:val="es-CR"/>
-              </w:rPr>
-            </w:pPr>
-            <w:r>
-              <w:rPr>
-                <w:rFonts w:asciiTheme="minorBidi" w:eastAsia="Times New Roman" w:hAnsiTheme="minorBidi" w:cstheme="minorBidi"/>
-                <w:color w:val="000000"/>
-                <w:sz w:val="16"/>
-                <w:szCs w:val="16"/>
-                <w:lang w:val="es-CR"/>
-              </w:rPr>
-              <w:t>{{ ded_loan }}</w:t>
-            </w:r>
-          </w:p>
-        </w:tc>
-        <w:tc>
-          <w:tcPr>
-            <w:tcW w:w="2160" w:type="dxa"/>
+            </w:pPr>
+            <w:r>
+              <w:rPr>
+                <w:rFonts w:asciiTheme="minorBidi" w:eastAsia="Times New Roman" w:hAnsiTheme="minorBidi" w:cstheme="minorBidi"/>
+                <w:color w:val="000000"/>
+                <w:sz w:val="15"/>
+                <w:szCs w:val="16"/>
+                <w:lang w:val="es-CR"/>
+              </w:rPr>
+              <w:t>Impuesto de renta</w:t>
+            </w:r>
+          </w:p>
+        </w:tc>
+        <w:tc>
+          <w:tcPr>
+            <w:tcW w:w="2430" w:type="dxa"/>
             <w:vAlign w:val="center"/>
           </w:tcPr>
           <w:p>
@@ -1467,16 +1734,18 @@
               </w:rPr>
               <w:t xml:space="preserve">{{ </w:t>
             </w:r>
-            <w:r>
-              <w:rPr>
-                <w:rFonts w:asciiTheme="minorBidi" w:eastAsia="Times New Roman" w:hAnsiTheme="minorBidi" w:cstheme="minorBidi"/>
-                <w:color w:val="000000"/>
-                <w:sz w:val="16"/>
-                <w:szCs w:val="16"/>
-                <w:lang w:val="es-CR"/>
-              </w:rPr>
-              <w:t>loan</w:t>
-            </w:r>
+            <w:proofErr w:type="spellStart"/>
+            <w:r>
+              <w:rPr>
+                <w:rFonts w:asciiTheme="minorBidi" w:eastAsia="Times New Roman" w:hAnsiTheme="minorBidi" w:cstheme="minorBidi"/>
+                <w:color w:val="000000"/>
+                <w:sz w:val="16"/>
+                <w:szCs w:val="16"/>
+                <w:lang w:val="es-CR"/>
+              </w:rPr>
+              <w:t>rent_tax</w:t>
+            </w:r>
+            <w:proofErr w:type="spellEnd"/>
             <w:r>
               <w:rPr>
                 <w:rFonts w:asciiTheme="minorBidi" w:eastAsia="Times New Roman" w:hAnsiTheme="minorBidi" w:cstheme="minorBidi"/>
@@ -1497,7 +1766,7 @@
         <w:tc>
           <w:tcPr>
             <w:tcW w:w="2070" w:type="dxa"/>
-            <w:vMerge/>
+            <w:vMerge w:val="restart"/>
             <w:shd w:val="clear" w:color="auto" w:fill="F2F2F2" w:themeFill="background1" w:themeFillShade="F2"/>
             <w:vAlign w:val="center"/>
           </w:tcPr>
@@ -1515,25 +1784,25 @@
         </w:tc>
         <w:tc>
           <w:tcPr>
-            <w:tcW w:w="1975" w:type="dxa"/>
-            <w:vMerge/>
-            <w:vAlign w:val="center"/>
-          </w:tcPr>
-          <w:p>
-            <w:pPr>
-              <w:rPr>
-                <w:rFonts w:asciiTheme="minorBidi" w:eastAsia="Times New Roman" w:hAnsiTheme="minorBidi" w:cstheme="minorBidi"/>
-                <w:color w:val="000000"/>
-                <w:sz w:val="16"/>
-                <w:szCs w:val="16"/>
-                <w:lang w:val="es-CR"/>
-              </w:rPr>
-            </w:pPr>
-          </w:p>
-        </w:tc>
-        <w:tc>
-          <w:tcPr>
-            <w:tcW w:w="1890" w:type="dxa"/>
+            <w:tcW w:w="2335" w:type="dxa"/>
+            <w:vMerge w:val="restart"/>
+            <w:vAlign w:val="center"/>
+          </w:tcPr>
+          <w:p>
+            <w:pPr>
+              <w:rPr>
+                <w:rFonts w:asciiTheme="minorBidi" w:eastAsia="Times New Roman" w:hAnsiTheme="minorBidi" w:cstheme="minorBidi"/>
+                <w:color w:val="000000"/>
+                <w:sz w:val="16"/>
+                <w:szCs w:val="16"/>
+                <w:lang w:val="es-CR"/>
+              </w:rPr>
+            </w:pPr>
+          </w:p>
+        </w:tc>
+        <w:tc>
+          <w:tcPr>
+            <w:tcW w:w="2160" w:type="dxa"/>
             <w:shd w:val="clear" w:color="auto" w:fill="F2F2F2" w:themeFill="background1" w:themeFillShade="F2"/>
             <w:vAlign w:val="center"/>
           </w:tcPr>
@@ -1555,41 +1824,13 @@
                 <w:szCs w:val="16"/>
                 <w:lang w:val="es-CR"/>
               </w:rPr>
-              <w:t>Embargos</w:t>
-            </w:r>
-          </w:p>
-        </w:tc>
-        <w:tc>
-          <w:tcPr>
-            <w:tcW w:w="1710" w:type="dxa"/>
-            <w:vAlign w:val="center"/>
-          </w:tcPr>
-          <w:p>
-            <w:pPr>
-              <w:jc w:val="center"/>
-              <w:rPr>
-                <w:rFonts w:asciiTheme="minorBidi" w:eastAsia="Times New Roman" w:hAnsiTheme="minorBidi" w:cstheme="minorBidi"/>
-                <w:color w:val="000000"/>
-                <w:sz w:val="16"/>
-                <w:szCs w:val="16"/>
-                <w:lang w:val="es-CR"/>
-              </w:rPr>
-            </w:pPr>
-            <w:r>
-              <w:rPr>
-                <w:rFonts w:asciiTheme="minorBidi" w:eastAsia="Times New Roman" w:hAnsiTheme="minorBidi" w:cstheme="minorBidi"/>
-                <w:color w:val="000000"/>
-                <w:sz w:val="16"/>
-                <w:szCs w:val="16"/>
-                <w:lang w:val="es-CR"/>
-              </w:rPr>
-              <w:t>{{ ded_obligations }}</w:t>
-            </w:r>
-          </w:p>
-        </w:tc>
-        <w:tc>
-          <w:tcPr>
-            <w:tcW w:w="2160" w:type="dxa"/>
+              <w:t>Asociación</w:t>
+            </w:r>
+          </w:p>
+        </w:tc>
+        <w:tc>
+          <w:tcPr>
+            <w:tcW w:w="2430" w:type="dxa"/>
             <w:vAlign w:val="center"/>
           </w:tcPr>
           <w:p>
@@ -1612,25 +1853,27 @@
               </w:rPr>
               <w:t xml:space="preserve">{{ </w:t>
             </w:r>
-            <w:r>
-              <w:rPr>
-                <w:rFonts w:asciiTheme="minorBidi" w:eastAsia="Times New Roman" w:hAnsiTheme="minorBidi" w:cstheme="minorBidi"/>
-                <w:color w:val="000000"/>
-                <w:sz w:val="16"/>
-                <w:szCs w:val="16"/>
-                <w:lang w:val="es-CR"/>
-              </w:rPr>
-              <w:t xml:space="preserve">obligation </w:t>
-            </w:r>
-            <w:r>
-              <w:rPr>
-                <w:rFonts w:asciiTheme="minorBidi" w:eastAsia="Times New Roman" w:hAnsiTheme="minorBidi" w:cstheme="minorBidi"/>
-                <w:color w:val="000000"/>
-                <w:sz w:val="16"/>
-                <w:szCs w:val="16"/>
-                <w:lang w:val="es-CR"/>
-              </w:rPr>
-              <w:t>}}</w:t>
+            <w:proofErr w:type="spellStart"/>
+            <w:r>
+              <w:rPr>
+                <w:rFonts w:asciiTheme="minorBidi" w:eastAsia="Times New Roman" w:hAnsiTheme="minorBidi" w:cstheme="minorBidi"/>
+                <w:color w:val="000000"/>
+                <w:sz w:val="16"/>
+                <w:szCs w:val="16"/>
+                <w:lang w:val="es-CR"/>
+              </w:rPr>
+              <w:t>association</w:t>
+            </w:r>
+            <w:proofErr w:type="spellEnd"/>
+            <w:r>
+              <w:rPr>
+                <w:rFonts w:asciiTheme="minorBidi" w:eastAsia="Times New Roman" w:hAnsiTheme="minorBidi" w:cstheme="minorBidi"/>
+                <w:color w:val="000000"/>
+                <w:sz w:val="16"/>
+                <w:szCs w:val="16"/>
+                <w:lang w:val="es-CR"/>
+              </w:rPr>
+              <w:t xml:space="preserve"> }}</w:t>
             </w:r>
           </w:p>
         </w:tc>
@@ -1660,7 +1903,7 @@
         </w:tc>
         <w:tc>
           <w:tcPr>
-            <w:tcW w:w="1975" w:type="dxa"/>
+            <w:tcW w:w="2335" w:type="dxa"/>
             <w:vMerge/>
             <w:vAlign w:val="center"/>
           </w:tcPr>
@@ -1678,7 +1921,7 @@
         </w:tc>
         <w:tc>
           <w:tcPr>
-            <w:tcW w:w="1890" w:type="dxa"/>
+            <w:tcW w:w="2160" w:type="dxa"/>
             <w:shd w:val="clear" w:color="auto" w:fill="F2F2F2" w:themeFill="background1" w:themeFillShade="F2"/>
             <w:vAlign w:val="center"/>
           </w:tcPr>
@@ -1700,61 +1943,13 @@
                 <w:szCs w:val="16"/>
                 <w:lang w:val="es-CR"/>
               </w:rPr>
-              <w:t>Pensiones</w:t>
-            </w:r>
-          </w:p>
-        </w:tc>
-        <w:tc>
-          <w:tcPr>
-            <w:tcW w:w="1710" w:type="dxa"/>
-            <w:vAlign w:val="center"/>
-          </w:tcPr>
-          <w:p>
-            <w:pPr>
-              <w:jc w:val="center"/>
-              <w:rPr>
-                <w:rFonts w:asciiTheme="minorBidi" w:eastAsia="Times New Roman" w:hAnsiTheme="minorBidi" w:cstheme="minorBidi"/>
-                <w:color w:val="000000"/>
-                <w:sz w:val="16"/>
-                <w:szCs w:val="16"/>
-                <w:lang w:val="es-CR"/>
-              </w:rPr>
-            </w:pPr>
-            <w:r>
-              <w:rPr>
-                <w:rFonts w:asciiTheme="minorBidi" w:eastAsia="Times New Roman" w:hAnsiTheme="minorBidi" w:cstheme="minorBidi"/>
-                <w:color w:val="000000"/>
-                <w:sz w:val="16"/>
-                <w:szCs w:val="16"/>
-                <w:lang w:val="es-CR"/>
-              </w:rPr>
-              <w:t>{{ ded_</w:t>
-            </w:r>
-            <w:r>
-              <w:rPr>
-                <w:rFonts w:asciiTheme="minorBidi" w:eastAsia="Times New Roman" w:hAnsiTheme="minorBidi" w:cstheme="minorBidi"/>
-                <w:color w:val="000000"/>
-                <w:sz w:val="16"/>
-                <w:szCs w:val="16"/>
-                <w:lang w:val="es-CR"/>
-              </w:rPr>
-              <w:t>support</w:t>
-            </w:r>
-            <w:r>
-              <w:rPr>
-                <w:rFonts w:asciiTheme="minorBidi" w:eastAsia="Times New Roman" w:hAnsiTheme="minorBidi" w:cstheme="minorBidi"/>
-                <w:color w:val="000000"/>
-                <w:sz w:val="16"/>
-                <w:szCs w:val="16"/>
-                <w:lang w:val="es-CR"/>
-              </w:rPr>
-              <w:t xml:space="preserve"> }}</w:t>
-            </w:r>
-          </w:p>
-        </w:tc>
-        <w:tc>
-          <w:tcPr>
-            <w:tcW w:w="2160" w:type="dxa"/>
+              <w:t>Prestamos | Embargos</w:t>
+            </w:r>
+          </w:p>
+        </w:tc>
+        <w:tc>
+          <w:tcPr>
+            <w:tcW w:w="2430" w:type="dxa"/>
             <w:vAlign w:val="center"/>
           </w:tcPr>
           <w:p>
@@ -1777,16 +1972,18 @@
               </w:rPr>
               <w:t xml:space="preserve">{{ </w:t>
             </w:r>
-            <w:r>
-              <w:rPr>
-                <w:rFonts w:asciiTheme="minorBidi" w:eastAsia="Times New Roman" w:hAnsiTheme="minorBidi" w:cstheme="minorBidi"/>
-                <w:color w:val="000000"/>
-                <w:sz w:val="16"/>
-                <w:szCs w:val="16"/>
-                <w:lang w:val="es-CR"/>
-              </w:rPr>
-              <w:t>support</w:t>
-            </w:r>
+            <w:proofErr w:type="spellStart"/>
+            <w:r>
+              <w:rPr>
+                <w:rFonts w:asciiTheme="minorBidi" w:eastAsia="Times New Roman" w:hAnsiTheme="minorBidi" w:cstheme="minorBidi"/>
+                <w:color w:val="000000"/>
+                <w:sz w:val="16"/>
+                <w:szCs w:val="16"/>
+                <w:lang w:val="es-CR"/>
+              </w:rPr>
+              <w:t>debt</w:t>
+            </w:r>
+            <w:proofErr w:type="spellEnd"/>
             <w:r>
               <w:rPr>
                 <w:rFonts w:asciiTheme="minorBidi" w:eastAsia="Times New Roman" w:hAnsiTheme="minorBidi" w:cstheme="minorBidi"/>
@@ -1825,7 +2022,7 @@
         </w:tc>
         <w:tc>
           <w:tcPr>
-            <w:tcW w:w="1975" w:type="dxa"/>
+            <w:tcW w:w="2335" w:type="dxa"/>
             <w:vMerge/>
             <w:vAlign w:val="center"/>
           </w:tcPr>
@@ -1843,7 +2040,7 @@
         </w:tc>
         <w:tc>
           <w:tcPr>
-            <w:tcW w:w="1890" w:type="dxa"/>
+            <w:tcW w:w="2160" w:type="dxa"/>
             <w:shd w:val="clear" w:color="auto" w:fill="F2F2F2" w:themeFill="background1" w:themeFillShade="F2"/>
             <w:vAlign w:val="center"/>
           </w:tcPr>
@@ -1865,36 +2062,155 @@
                 <w:szCs w:val="16"/>
                 <w:lang w:val="es-CR"/>
               </w:rPr>
+              <w:t>Pensiones</w:t>
+            </w:r>
+          </w:p>
+        </w:tc>
+        <w:tc>
+          <w:tcPr>
+            <w:tcW w:w="2430" w:type="dxa"/>
+            <w:vAlign w:val="center"/>
+          </w:tcPr>
+          <w:p>
+            <w:pPr>
+              <w:rPr>
+                <w:rFonts w:asciiTheme="minorBidi" w:eastAsia="Times New Roman" w:hAnsiTheme="minorBidi" w:cstheme="minorBidi"/>
+                <w:color w:val="000000"/>
+                <w:sz w:val="16"/>
+                <w:szCs w:val="16"/>
+                <w:lang w:val="es-CR"/>
+              </w:rPr>
+            </w:pPr>
+            <w:r>
+              <w:rPr>
+                <w:rFonts w:asciiTheme="minorBidi" w:eastAsia="Times New Roman" w:hAnsiTheme="minorBidi" w:cstheme="minorBidi"/>
+                <w:color w:val="000000"/>
+                <w:sz w:val="16"/>
+                <w:szCs w:val="16"/>
+                <w:lang w:val="es-CR"/>
+              </w:rPr>
+              <w:t xml:space="preserve">{{ </w:t>
+            </w:r>
+            <w:proofErr w:type="spellStart"/>
+            <w:r>
+              <w:rPr>
+                <w:rFonts w:asciiTheme="minorBidi" w:eastAsia="Times New Roman" w:hAnsiTheme="minorBidi" w:cstheme="minorBidi"/>
+                <w:color w:val="000000"/>
+                <w:sz w:val="16"/>
+                <w:szCs w:val="16"/>
+                <w:lang w:val="es-CR"/>
+              </w:rPr>
+              <w:t>support</w:t>
+            </w:r>
+            <w:proofErr w:type="spellEnd"/>
+            <w:r>
+              <w:rPr>
+                <w:rFonts w:asciiTheme="minorBidi" w:eastAsia="Times New Roman" w:hAnsiTheme="minorBidi" w:cstheme="minorBidi"/>
+                <w:color w:val="000000"/>
+                <w:sz w:val="16"/>
+                <w:szCs w:val="16"/>
+                <w:lang w:val="es-CR"/>
+              </w:rPr>
+              <w:t xml:space="preserve"> }}</w:t>
+            </w:r>
+          </w:p>
+        </w:tc>
+      </w:tr>
+      <w:tr>
+        <w:trPr>
+          <w:trHeight w:val="380"/>
+        </w:trPr>
+        <w:tc>
+          <w:tcPr>
+            <w:tcW w:w="2070" w:type="dxa"/>
+            <w:vMerge/>
+            <w:shd w:val="clear" w:color="auto" w:fill="F2F2F2" w:themeFill="background1" w:themeFillShade="F2"/>
+            <w:vAlign w:val="center"/>
+          </w:tcPr>
+          <w:p>
+            <w:pPr>
+              <w:rPr>
+                <w:rFonts w:asciiTheme="minorBidi" w:eastAsia="Times New Roman" w:hAnsiTheme="minorBidi" w:cstheme="minorBidi"/>
+                <w:color w:val="000000"/>
+                <w:sz w:val="15"/>
+                <w:szCs w:val="16"/>
+                <w:lang w:val="es-CR"/>
+              </w:rPr>
+            </w:pPr>
+          </w:p>
+        </w:tc>
+        <w:tc>
+          <w:tcPr>
+            <w:tcW w:w="2335" w:type="dxa"/>
+            <w:vMerge/>
+            <w:vAlign w:val="center"/>
+          </w:tcPr>
+          <w:p>
+            <w:pPr>
+              <w:rPr>
+                <w:rFonts w:asciiTheme="minorBidi" w:eastAsia="Times New Roman" w:hAnsiTheme="minorBidi" w:cstheme="minorBidi"/>
+                <w:color w:val="000000"/>
+                <w:sz w:val="16"/>
+                <w:szCs w:val="16"/>
+                <w:lang w:val="es-CR"/>
+              </w:rPr>
+            </w:pPr>
+          </w:p>
+        </w:tc>
+        <w:tc>
+          <w:tcPr>
+            <w:tcW w:w="2160" w:type="dxa"/>
+            <w:shd w:val="clear" w:color="auto" w:fill="F2F2F2" w:themeFill="background1" w:themeFillShade="F2"/>
+            <w:vAlign w:val="center"/>
+          </w:tcPr>
+          <w:p>
+            <w:pPr>
+              <w:rPr>
+                <w:rFonts w:asciiTheme="minorBidi" w:eastAsia="Times New Roman" w:hAnsiTheme="minorBidi" w:cstheme="minorBidi"/>
+                <w:color w:val="000000"/>
+                <w:sz w:val="15"/>
+                <w:szCs w:val="16"/>
+                <w:lang w:val="es-CR"/>
+              </w:rPr>
+            </w:pPr>
+            <w:r>
+              <w:rPr>
+                <w:rFonts w:asciiTheme="minorBidi" w:eastAsia="Times New Roman" w:hAnsiTheme="minorBidi" w:cstheme="minorBidi"/>
+                <w:color w:val="000000"/>
+                <w:sz w:val="15"/>
+                <w:szCs w:val="16"/>
+                <w:lang w:val="es-CR"/>
+              </w:rPr>
               <w:t>Otros</w:t>
             </w:r>
           </w:p>
         </w:tc>
         <w:tc>
           <w:tcPr>
-            <w:tcW w:w="1710" w:type="dxa"/>
-            <w:vAlign w:val="center"/>
-          </w:tcPr>
-          <w:p>
-            <w:pPr>
-              <w:jc w:val="center"/>
-              <w:rPr>
-                <w:rFonts w:asciiTheme="minorBidi" w:eastAsia="Times New Roman" w:hAnsiTheme="minorBidi" w:cstheme="minorBidi"/>
-                <w:color w:val="000000"/>
-                <w:sz w:val="16"/>
-                <w:szCs w:val="16"/>
-                <w:lang w:val="es-CR"/>
-              </w:rPr>
-            </w:pPr>
-            <w:r>
-              <w:rPr>
-                <w:rFonts w:asciiTheme="minorBidi" w:eastAsia="Times New Roman" w:hAnsiTheme="minorBidi" w:cstheme="minorBidi"/>
-                <w:color w:val="000000"/>
-                <w:sz w:val="16"/>
-                <w:szCs w:val="16"/>
-                <w:lang w:val="es-CR"/>
-              </w:rPr>
-              <w:t>{{ ded_</w:t>
-            </w:r>
+            <w:tcW w:w="2430" w:type="dxa"/>
+            <w:vAlign w:val="center"/>
+          </w:tcPr>
+          <w:p>
+            <w:pPr>
+              <w:rPr>
+                <w:rFonts w:asciiTheme="minorBidi" w:eastAsia="Times New Roman" w:hAnsiTheme="minorBidi" w:cstheme="minorBidi"/>
+                <w:color w:val="000000"/>
+                <w:sz w:val="16"/>
+                <w:szCs w:val="16"/>
+                <w:lang w:val="es-CR"/>
+              </w:rPr>
+            </w:pPr>
+            <w:r>
+              <w:rPr>
+                <w:rFonts w:asciiTheme="minorBidi" w:eastAsia="Times New Roman" w:hAnsiTheme="minorBidi" w:cstheme="minorBidi"/>
+                <w:color w:val="000000"/>
+                <w:sz w:val="16"/>
+                <w:szCs w:val="16"/>
+                <w:lang w:val="es-CR"/>
+              </w:rPr>
+              <w:t xml:space="preserve">{{ </w:t>
+            </w:r>
+            <w:proofErr w:type="spellStart"/>
             <w:r>
               <w:rPr>
                 <w:rFonts w:asciiTheme="minorBidi" w:eastAsia="Times New Roman" w:hAnsiTheme="minorBidi" w:cstheme="minorBidi"/>
@@ -1905,53 +2221,7 @@
               </w:rPr>
               <w:t>others</w:t>
             </w:r>
-            <w:r>
-              <w:rPr>
-                <w:rFonts w:asciiTheme="minorBidi" w:eastAsia="Times New Roman" w:hAnsiTheme="minorBidi" w:cstheme="minorBidi"/>
-                <w:color w:val="000000"/>
-                <w:sz w:val="16"/>
-                <w:szCs w:val="16"/>
-                <w:lang w:val="es-CR"/>
-              </w:rPr>
-              <w:t xml:space="preserve"> }}</w:t>
-            </w:r>
-          </w:p>
-        </w:tc>
-        <w:tc>
-          <w:tcPr>
-            <w:tcW w:w="2160" w:type="dxa"/>
-            <w:vAlign w:val="center"/>
-          </w:tcPr>
-          <w:p>
-            <w:pPr>
-              <w:rPr>
-                <w:rFonts w:asciiTheme="minorBidi" w:eastAsia="Times New Roman" w:hAnsiTheme="minorBidi" w:cstheme="minorBidi"/>
-                <w:color w:val="000000"/>
-                <w:sz w:val="16"/>
-                <w:szCs w:val="16"/>
-                <w:lang w:val="es-CR"/>
-              </w:rPr>
-            </w:pPr>
-            <w:r>
-              <w:rPr>
-                <w:rFonts w:asciiTheme="minorBidi" w:eastAsia="Times New Roman" w:hAnsiTheme="minorBidi" w:cstheme="minorBidi"/>
-                <w:color w:val="000000"/>
-                <w:sz w:val="16"/>
-                <w:szCs w:val="16"/>
-                <w:lang w:val="es-CR"/>
-              </w:rPr>
-              <w:t xml:space="preserve">{{ </w:t>
-            </w:r>
-            <w:r>
-              <w:rPr>
-                <w:rFonts w:asciiTheme="minorBidi" w:eastAsia="Times New Roman" w:hAnsiTheme="minorBidi" w:cstheme="minorBidi"/>
-                <w:color w:val="000000"/>
-                <w:sz w:val="16"/>
-                <w:szCs w:val="16"/>
-                <w:lang w:val="es-CR"/>
-              </w:rPr>
-              <w:t>others</w:t>
-            </w:r>
+            <w:proofErr w:type="spellEnd"/>
             <w:r>
               <w:rPr>
                 <w:rFonts w:asciiTheme="minorBidi" w:eastAsia="Times New Roman" w:hAnsiTheme="minorBidi" w:cstheme="minorBidi"/>
@@ -2046,7 +2316,29 @@
                 <w:szCs w:val="18"/>
                 <w:lang w:val="es-CR"/>
               </w:rPr>
-              <w:t>{{ payment_details }}</w:t>
+              <w:t xml:space="preserve">{{ </w:t>
+            </w:r>
+            <w:proofErr w:type="spellStart"/>
+            <w:r>
+              <w:rPr>
+                <w:rFonts w:asciiTheme="minorBidi" w:hAnsiTheme="minorBidi" w:cstheme="minorBidi"/>
+                <w:color w:val="000000" w:themeColor="text1"/>
+                <w:sz w:val="18"/>
+                <w:szCs w:val="18"/>
+                <w:lang w:val="es-CR"/>
+              </w:rPr>
+              <w:t>payment_details</w:t>
+            </w:r>
+            <w:proofErr w:type="spellEnd"/>
+            <w:r>
+              <w:rPr>
+                <w:rFonts w:asciiTheme="minorBidi" w:hAnsiTheme="minorBidi" w:cstheme="minorBidi"/>
+                <w:color w:val="000000" w:themeColor="text1"/>
+                <w:sz w:val="18"/>
+                <w:szCs w:val="18"/>
+                <w:lang w:val="es-CR"/>
+              </w:rPr>
+              <w:t xml:space="preserve"> }}</w:t>
             </w:r>
           </w:p>
         </w:tc>

</xml_diff>

<commit_message>
01/11/2025 adding payroll module
</commit_message>
<xml_diff>
--- a/app/backend/tooling/docs/payroll_docs.docx
+++ b/app/backend/tooling/docs/payroll_docs.docx
@@ -1545,6 +1545,16 @@
                 <w:lang w:val="es-CR"/>
               </w:rPr>
             </w:pPr>
+            <w:r>
+              <w:rPr>
+                <w:rFonts w:asciiTheme="minorBidi" w:eastAsia="Times New Roman" w:hAnsiTheme="minorBidi" w:cstheme="minorBidi"/>
+                <w:color w:val="000000"/>
+                <w:sz w:val="15"/>
+                <w:szCs w:val="16"/>
+                <w:lang w:val="es-CR"/>
+              </w:rPr>
+              <w:t>Horas Extra</w:t>
+            </w:r>
           </w:p>
         </w:tc>
         <w:tc>
@@ -1562,6 +1572,38 @@
                 <w:lang w:val="es-CR"/>
               </w:rPr>
             </w:pPr>
+            <w:r>
+              <w:rPr>
+                <w:rFonts w:asciiTheme="minorBidi" w:eastAsia="Times New Roman" w:hAnsiTheme="minorBidi" w:cstheme="minorBidi"/>
+                <w:color w:val="000000"/>
+                <w:sz w:val="16"/>
+                <w:szCs w:val="16"/>
+                <w:lang w:val="es-CR"/>
+              </w:rPr>
+              <w:t xml:space="preserve">{{ </w:t>
+            </w:r>
+            <w:proofErr w:type="spellStart"/>
+            <w:r>
+              <w:rPr>
+                <w:rFonts w:asciiTheme="minorBidi" w:eastAsia="Times New Roman" w:hAnsiTheme="minorBidi" w:cstheme="minorBidi"/>
+                <w:color w:val="000000"/>
+                <w:sz w:val="16"/>
+                <w:szCs w:val="16"/>
+                <w:lang w:val="es-CR"/>
+              </w:rPr>
+              <w:t>extra_amount</w:t>
+            </w:r>
+            <w:proofErr w:type="spellEnd"/>
+            <w:r>
+              <w:rPr>
+                <w:rFonts w:asciiTheme="minorBidi" w:eastAsia="Times New Roman" w:hAnsiTheme="minorBidi" w:cstheme="minorBidi"/>
+                <w:color w:val="000000"/>
+                <w:sz w:val="16"/>
+                <w:szCs w:val="16"/>
+                <w:lang w:val="es-CR"/>
+              </w:rPr>
+              <w:t xml:space="preserve"> }}</w:t>
+            </w:r>
           </w:p>
         </w:tc>
         <w:tc>
@@ -1662,6 +1704,16 @@
                 <w:lang w:val="es-CR"/>
               </w:rPr>
             </w:pPr>
+            <w:r>
+              <w:rPr>
+                <w:rFonts w:asciiTheme="minorBidi" w:eastAsia="Times New Roman" w:hAnsiTheme="minorBidi" w:cstheme="minorBidi"/>
+                <w:color w:val="000000"/>
+                <w:sz w:val="15"/>
+                <w:szCs w:val="16"/>
+                <w:lang w:val="es-CR"/>
+              </w:rPr>
+              <w:t>Feriados</w:t>
+            </w:r>
           </w:p>
         </w:tc>
         <w:tc>
@@ -1679,6 +1731,38 @@
                 <w:lang w:val="es-CR"/>
               </w:rPr>
             </w:pPr>
+            <w:r>
+              <w:rPr>
+                <w:rFonts w:asciiTheme="minorBidi" w:eastAsia="Times New Roman" w:hAnsiTheme="minorBidi" w:cstheme="minorBidi"/>
+                <w:color w:val="000000"/>
+                <w:sz w:val="16"/>
+                <w:szCs w:val="16"/>
+                <w:lang w:val="es-CR"/>
+              </w:rPr>
+              <w:t xml:space="preserve">{{ </w:t>
+            </w:r>
+            <w:proofErr w:type="spellStart"/>
+            <w:r>
+              <w:rPr>
+                <w:rFonts w:asciiTheme="minorBidi" w:eastAsia="Times New Roman" w:hAnsiTheme="minorBidi" w:cstheme="minorBidi"/>
+                <w:color w:val="000000"/>
+                <w:sz w:val="16"/>
+                <w:szCs w:val="16"/>
+                <w:lang w:val="es-CR"/>
+              </w:rPr>
+              <w:t>holiday_amount</w:t>
+            </w:r>
+            <w:proofErr w:type="spellEnd"/>
+            <w:r>
+              <w:rPr>
+                <w:rFonts w:asciiTheme="minorBidi" w:eastAsia="Times New Roman" w:hAnsiTheme="minorBidi" w:cstheme="minorBidi"/>
+                <w:color w:val="000000"/>
+                <w:sz w:val="16"/>
+                <w:szCs w:val="16"/>
+                <w:lang w:val="es-CR"/>
+              </w:rPr>
+              <w:t xml:space="preserve"> }}</w:t>
+            </w:r>
           </w:p>
         </w:tc>
         <w:tc>
@@ -1824,7 +1908,7 @@
                 <w:szCs w:val="16"/>
                 <w:lang w:val="es-CR"/>
               </w:rPr>
-              <w:t>Asociación</w:t>
+              <w:t>Vacaciones</w:t>
             </w:r>
           </w:p>
         </w:tc>
@@ -1862,7 +1946,7 @@
                 <w:szCs w:val="16"/>
                 <w:lang w:val="es-CR"/>
               </w:rPr>
-              <w:t>association</w:t>
+              <w:t>vacations_amount</w:t>
             </w:r>
             <w:proofErr w:type="spellEnd"/>
             <w:r>

</xml_diff>

<commit_message>
11/1/2025 adding bonus functionality
</commit_message>
<xml_diff>
--- a/app/backend/tooling/docs/payroll_docs.docx
+++ b/app/backend/tooling/docs/payroll_docs.docx
@@ -655,7 +655,7 @@
                 <w:szCs w:val="20"/>
                 <w:lang w:val="es-CR"/>
               </w:rPr>
-              <w:t>Jefatura</w:t>
+              <w:t>Encargado</w:t>
             </w:r>
           </w:p>
         </w:tc>
@@ -884,7 +884,7 @@
                 <w:szCs w:val="20"/>
                 <w:lang w:val="es-CR"/>
               </w:rPr>
-              <w:t xml:space="preserve"> payment_date2 </w:t>
+              <w:t xml:space="preserve">payment_date2 </w:t>
             </w:r>
             <w:r>
               <w:rPr>
@@ -1060,7 +1060,7 @@
     </w:p>
     <w:tbl>
       <w:tblPr>
-        <w:tblW w:w="8995" w:type="dxa"/>
+        <w:tblW w:w="9715" w:type="dxa"/>
         <w:tblBorders>
           <w:top w:val="single" w:sz="4" w:space="0" w:color="D9D9D9" w:themeColor="background1" w:themeShade="D9"/>
           <w:left w:val="single" w:sz="4" w:space="0" w:color="D9D9D9" w:themeColor="background1" w:themeShade="D9"/>
@@ -1073,10 +1073,10 @@
         <w:tblLook w:val="04A0" w:firstRow="1" w:lastRow="0" w:firstColumn="1" w:lastColumn="0" w:noHBand="0" w:noVBand="1"/>
       </w:tblPr>
       <w:tblGrid>
-        <w:gridCol w:w="2070"/>
-        <w:gridCol w:w="2335"/>
-        <w:gridCol w:w="2160"/>
-        <w:gridCol w:w="2430"/>
+        <w:gridCol w:w="1975"/>
+        <w:gridCol w:w="2610"/>
+        <w:gridCol w:w="2340"/>
+        <w:gridCol w:w="2790"/>
       </w:tblGrid>
       <w:tr>
         <w:trPr>
@@ -1084,7 +1084,7 @@
         </w:trPr>
         <w:tc>
           <w:tcPr>
-            <w:tcW w:w="2070" w:type="dxa"/>
+            <w:tcW w:w="1975" w:type="dxa"/>
             <w:shd w:val="clear" w:color="auto" w:fill="808080" w:themeFill="background1" w:themeFillShade="80"/>
             <w:vAlign w:val="center"/>
           </w:tcPr>
@@ -1115,7 +1115,7 @@
         </w:tc>
         <w:tc>
           <w:tcPr>
-            <w:tcW w:w="2335" w:type="dxa"/>
+            <w:tcW w:w="2610" w:type="dxa"/>
             <w:shd w:val="clear" w:color="auto" w:fill="808080" w:themeFill="background1" w:themeFillShade="80"/>
             <w:vAlign w:val="center"/>
           </w:tcPr>
@@ -1146,7 +1146,7 @@
         </w:tc>
         <w:tc>
           <w:tcPr>
-            <w:tcW w:w="2160" w:type="dxa"/>
+            <w:tcW w:w="2340" w:type="dxa"/>
             <w:shd w:val="clear" w:color="auto" w:fill="808080" w:themeFill="background1" w:themeFillShade="80"/>
             <w:vAlign w:val="center"/>
           </w:tcPr>
@@ -1177,7 +1177,7 @@
         </w:tc>
         <w:tc>
           <w:tcPr>
-            <w:tcW w:w="2430" w:type="dxa"/>
+            <w:tcW w:w="2790" w:type="dxa"/>
             <w:shd w:val="clear" w:color="auto" w:fill="808080" w:themeFill="background1" w:themeFillShade="80"/>
             <w:vAlign w:val="center"/>
           </w:tcPr>
@@ -1213,7 +1213,7 @@
         </w:trPr>
         <w:tc>
           <w:tcPr>
-            <w:tcW w:w="2070" w:type="dxa"/>
+            <w:tcW w:w="1975" w:type="dxa"/>
             <w:shd w:val="clear" w:color="auto" w:fill="F2F2F2" w:themeFill="background1" w:themeFillShade="F2"/>
             <w:vAlign w:val="center"/>
           </w:tcPr>
@@ -1241,7 +1241,7 @@
         </w:tc>
         <w:tc>
           <w:tcPr>
-            <w:tcW w:w="2335" w:type="dxa"/>
+            <w:tcW w:w="2610" w:type="dxa"/>
             <w:vAlign w:val="center"/>
           </w:tcPr>
           <w:p>
@@ -1290,7 +1290,7 @@
         </w:tc>
         <w:tc>
           <w:tcPr>
-            <w:tcW w:w="2160" w:type="dxa"/>
+            <w:tcW w:w="2340" w:type="dxa"/>
             <w:shd w:val="clear" w:color="auto" w:fill="F2F2F2" w:themeFill="background1" w:themeFillShade="F2"/>
             <w:vAlign w:val="center"/>
           </w:tcPr>
@@ -1318,7 +1318,7 @@
         </w:tc>
         <w:tc>
           <w:tcPr>
-            <w:tcW w:w="2430" w:type="dxa"/>
+            <w:tcW w:w="2790" w:type="dxa"/>
             <w:vAlign w:val="center"/>
           </w:tcPr>
           <w:p>
@@ -1372,7 +1372,7 @@
         </w:trPr>
         <w:tc>
           <w:tcPr>
-            <w:tcW w:w="2070" w:type="dxa"/>
+            <w:tcW w:w="1975" w:type="dxa"/>
             <w:shd w:val="clear" w:color="auto" w:fill="F2F2F2" w:themeFill="background1" w:themeFillShade="F2"/>
             <w:vAlign w:val="center"/>
           </w:tcPr>
@@ -1400,7 +1400,7 @@
         </w:tc>
         <w:tc>
           <w:tcPr>
-            <w:tcW w:w="2335" w:type="dxa"/>
+            <w:tcW w:w="2610" w:type="dxa"/>
             <w:vAlign w:val="center"/>
           </w:tcPr>
           <w:p>
@@ -1449,7 +1449,7 @@
         </w:tc>
         <w:tc>
           <w:tcPr>
-            <w:tcW w:w="2160" w:type="dxa"/>
+            <w:tcW w:w="2340" w:type="dxa"/>
             <w:shd w:val="clear" w:color="auto" w:fill="F2F2F2" w:themeFill="background1" w:themeFillShade="F2"/>
             <w:vAlign w:val="center"/>
           </w:tcPr>
@@ -1477,7 +1477,7 @@
         </w:tc>
         <w:tc>
           <w:tcPr>
-            <w:tcW w:w="2430" w:type="dxa"/>
+            <w:tcW w:w="2790" w:type="dxa"/>
             <w:vAlign w:val="center"/>
           </w:tcPr>
           <w:p>
@@ -1531,7 +1531,7 @@
         </w:trPr>
         <w:tc>
           <w:tcPr>
-            <w:tcW w:w="2070" w:type="dxa"/>
+            <w:tcW w:w="1975" w:type="dxa"/>
             <w:shd w:val="clear" w:color="auto" w:fill="F2F2F2" w:themeFill="background1" w:themeFillShade="F2"/>
             <w:vAlign w:val="center"/>
           </w:tcPr>
@@ -1559,17 +1559,16 @@
         </w:tc>
         <w:tc>
           <w:tcPr>
-            <w:tcW w:w="2335" w:type="dxa"/>
-            <w:vAlign w:val="center"/>
-          </w:tcPr>
-          <w:p>
-            <w:pPr>
-              <w:rPr>
-                <w:rFonts w:asciiTheme="minorBidi" w:eastAsia="Times New Roman" w:hAnsiTheme="minorBidi" w:cstheme="minorBidi"/>
-                <w:color w:val="000000"/>
-                <w:sz w:val="16"/>
-                <w:szCs w:val="16"/>
-                <w:lang w:val="es-CR"/>
+            <w:tcW w:w="2610" w:type="dxa"/>
+            <w:vAlign w:val="center"/>
+          </w:tcPr>
+          <w:p>
+            <w:pPr>
+              <w:rPr>
+                <w:rFonts w:asciiTheme="minorBidi" w:eastAsia="Times New Roman" w:hAnsiTheme="minorBidi" w:cstheme="minorBidi"/>
+                <w:color w:val="000000"/>
+                <w:sz w:val="16"/>
+                <w:szCs w:val="16"/>
               </w:rPr>
             </w:pPr>
             <w:r>
@@ -1589,9 +1588,8 @@
                 <w:color w:val="000000"/>
                 <w:sz w:val="16"/>
                 <w:szCs w:val="16"/>
-                <w:lang w:val="es-CR"/>
-              </w:rPr>
-              <w:t>extra_amount</w:t>
+              </w:rPr>
+              <w:t>extra_hours</w:t>
             </w:r>
             <w:proofErr w:type="spellEnd"/>
             <w:r>
@@ -1600,15 +1598,24 @@
                 <w:color w:val="000000"/>
                 <w:sz w:val="16"/>
                 <w:szCs w:val="16"/>
-                <w:lang w:val="es-CR"/>
-              </w:rPr>
-              <w:t xml:space="preserve"> }}</w:t>
-            </w:r>
-          </w:p>
-        </w:tc>
-        <w:tc>
-          <w:tcPr>
-            <w:tcW w:w="2160" w:type="dxa"/>
+              </w:rPr>
+              <w:t xml:space="preserve"> </w:t>
+            </w:r>
+            <w:r>
+              <w:rPr>
+                <w:rFonts w:asciiTheme="minorBidi" w:eastAsia="Times New Roman" w:hAnsiTheme="minorBidi" w:cstheme="minorBidi"/>
+                <w:color w:val="000000"/>
+                <w:sz w:val="16"/>
+                <w:szCs w:val="16"/>
+                <w:lang w:val="es-CR"/>
+              </w:rPr>
+              <w:t>}}</w:t>
+            </w:r>
+          </w:p>
+        </w:tc>
+        <w:tc>
+          <w:tcPr>
+            <w:tcW w:w="2340" w:type="dxa"/>
             <w:shd w:val="clear" w:color="auto" w:fill="F2F2F2" w:themeFill="background1" w:themeFillShade="F2"/>
             <w:vAlign w:val="center"/>
           </w:tcPr>
@@ -1636,7 +1643,7 @@
         </w:tc>
         <w:tc>
           <w:tcPr>
-            <w:tcW w:w="2430" w:type="dxa"/>
+            <w:tcW w:w="2790" w:type="dxa"/>
             <w:vAlign w:val="center"/>
           </w:tcPr>
           <w:p>
@@ -1690,7 +1697,7 @@
         </w:trPr>
         <w:tc>
           <w:tcPr>
-            <w:tcW w:w="2070" w:type="dxa"/>
+            <w:tcW w:w="1975" w:type="dxa"/>
             <w:shd w:val="clear" w:color="auto" w:fill="F2F2F2" w:themeFill="background1" w:themeFillShade="F2"/>
             <w:vAlign w:val="center"/>
           </w:tcPr>
@@ -1718,17 +1725,16 @@
         </w:tc>
         <w:tc>
           <w:tcPr>
-            <w:tcW w:w="2335" w:type="dxa"/>
-            <w:vAlign w:val="center"/>
-          </w:tcPr>
-          <w:p>
-            <w:pPr>
-              <w:rPr>
-                <w:rFonts w:asciiTheme="minorBidi" w:eastAsia="Times New Roman" w:hAnsiTheme="minorBidi" w:cstheme="minorBidi"/>
-                <w:color w:val="000000"/>
-                <w:sz w:val="16"/>
-                <w:szCs w:val="16"/>
-                <w:lang w:val="es-CR"/>
+            <w:tcW w:w="2610" w:type="dxa"/>
+            <w:vAlign w:val="center"/>
+          </w:tcPr>
+          <w:p>
+            <w:pPr>
+              <w:rPr>
+                <w:rFonts w:asciiTheme="minorBidi" w:eastAsia="Times New Roman" w:hAnsiTheme="minorBidi" w:cstheme="minorBidi"/>
+                <w:color w:val="000000"/>
+                <w:sz w:val="16"/>
+                <w:szCs w:val="16"/>
               </w:rPr>
             </w:pPr>
             <w:r>
@@ -1741,33 +1747,39 @@
               </w:rPr>
               <w:t xml:space="preserve">{{ </w:t>
             </w:r>
-            <w:proofErr w:type="spellStart"/>
-            <w:r>
-              <w:rPr>
-                <w:rFonts w:asciiTheme="minorBidi" w:eastAsia="Times New Roman" w:hAnsiTheme="minorBidi" w:cstheme="minorBidi"/>
-                <w:color w:val="000000"/>
-                <w:sz w:val="16"/>
-                <w:szCs w:val="16"/>
-                <w:lang w:val="es-CR"/>
-              </w:rPr>
-              <w:t>holiday_amount</w:t>
-            </w:r>
-            <w:proofErr w:type="spellEnd"/>
-            <w:r>
-              <w:rPr>
-                <w:rFonts w:asciiTheme="minorBidi" w:eastAsia="Times New Roman" w:hAnsiTheme="minorBidi" w:cstheme="minorBidi"/>
-                <w:color w:val="000000"/>
-                <w:sz w:val="16"/>
-                <w:szCs w:val="16"/>
-                <w:lang w:val="es-CR"/>
-              </w:rPr>
-              <w:t xml:space="preserve"> }}</w:t>
-            </w:r>
-          </w:p>
-        </w:tc>
-        <w:tc>
-          <w:tcPr>
-            <w:tcW w:w="2160" w:type="dxa"/>
+            <w:r>
+              <w:rPr>
+                <w:rFonts w:asciiTheme="minorBidi" w:eastAsia="Times New Roman" w:hAnsiTheme="minorBidi" w:cstheme="minorBidi"/>
+                <w:color w:val="000000"/>
+                <w:sz w:val="16"/>
+                <w:szCs w:val="16"/>
+              </w:rPr>
+              <w:t>holidays</w:t>
+            </w:r>
+            <w:r>
+              <w:rPr>
+                <w:rFonts w:asciiTheme="minorBidi" w:eastAsia="Times New Roman" w:hAnsiTheme="minorBidi" w:cstheme="minorBidi"/>
+                <w:color w:val="000000"/>
+                <w:sz w:val="16"/>
+                <w:szCs w:val="16"/>
+              </w:rPr>
+              <w:t xml:space="preserve"> </w:t>
+            </w:r>
+            <w:r>
+              <w:rPr>
+                <w:rFonts w:asciiTheme="minorBidi" w:eastAsia="Times New Roman" w:hAnsiTheme="minorBidi" w:cstheme="minorBidi"/>
+                <w:color w:val="000000"/>
+                <w:sz w:val="16"/>
+                <w:szCs w:val="16"/>
+                <w:lang w:val="es-CR"/>
+              </w:rPr>
+              <w:t>}}</w:t>
+            </w:r>
+          </w:p>
+        </w:tc>
+        <w:tc>
+          <w:tcPr>
+            <w:tcW w:w="2340" w:type="dxa"/>
             <w:shd w:val="clear" w:color="auto" w:fill="F2F2F2" w:themeFill="background1" w:themeFillShade="F2"/>
             <w:vAlign w:val="center"/>
           </w:tcPr>
@@ -1795,7 +1807,7 @@
         </w:tc>
         <w:tc>
           <w:tcPr>
-            <w:tcW w:w="2430" w:type="dxa"/>
+            <w:tcW w:w="2790" w:type="dxa"/>
             <w:vAlign w:val="center"/>
           </w:tcPr>
           <w:p>
@@ -1849,8 +1861,7 @@
         </w:trPr>
         <w:tc>
           <w:tcPr>
-            <w:tcW w:w="2070" w:type="dxa"/>
-            <w:vMerge w:val="restart"/>
+            <w:tcW w:w="1975" w:type="dxa"/>
             <w:shd w:val="clear" w:color="auto" w:fill="F2F2F2" w:themeFill="background1" w:themeFillShade="F2"/>
             <w:vAlign w:val="center"/>
           </w:tcPr>
@@ -1864,29 +1875,76 @@
                 <w:lang w:val="es-CR"/>
               </w:rPr>
             </w:pPr>
-          </w:p>
-        </w:tc>
-        <w:tc>
-          <w:tcPr>
-            <w:tcW w:w="2335" w:type="dxa"/>
-            <w:vMerge w:val="restart"/>
-            <w:vAlign w:val="center"/>
-          </w:tcPr>
-          <w:p>
-            <w:pPr>
-              <w:rPr>
-                <w:rFonts w:asciiTheme="minorBidi" w:eastAsia="Times New Roman" w:hAnsiTheme="minorBidi" w:cstheme="minorBidi"/>
-                <w:color w:val="000000"/>
-                <w:sz w:val="16"/>
-                <w:szCs w:val="16"/>
-                <w:lang w:val="es-CR"/>
-              </w:rPr>
-            </w:pPr>
-          </w:p>
-        </w:tc>
-        <w:tc>
-          <w:tcPr>
-            <w:tcW w:w="2160" w:type="dxa"/>
+            <w:r>
+              <w:rPr>
+                <w:rFonts w:asciiTheme="minorBidi" w:eastAsia="Times New Roman" w:hAnsiTheme="minorBidi" w:cstheme="minorBidi"/>
+                <w:color w:val="000000"/>
+                <w:sz w:val="15"/>
+                <w:szCs w:val="16"/>
+                <w:lang w:val="es-CR"/>
+              </w:rPr>
+              <w:t>Vacaciones</w:t>
+            </w:r>
+          </w:p>
+        </w:tc>
+        <w:tc>
+          <w:tcPr>
+            <w:tcW w:w="2610" w:type="dxa"/>
+            <w:vAlign w:val="center"/>
+          </w:tcPr>
+          <w:p>
+            <w:pPr>
+              <w:rPr>
+                <w:rFonts w:asciiTheme="minorBidi" w:eastAsia="Times New Roman" w:hAnsiTheme="minorBidi" w:cstheme="minorBidi"/>
+                <w:color w:val="000000"/>
+                <w:sz w:val="16"/>
+                <w:szCs w:val="16"/>
+              </w:rPr>
+            </w:pPr>
+            <w:r>
+              <w:rPr>
+                <w:rFonts w:asciiTheme="minorBidi" w:eastAsia="Times New Roman" w:hAnsiTheme="minorBidi" w:cstheme="minorBidi"/>
+                <w:color w:val="000000"/>
+                <w:sz w:val="16"/>
+                <w:szCs w:val="16"/>
+                <w:lang w:val="es-CR"/>
+              </w:rPr>
+              <w:t xml:space="preserve">{{ </w:t>
+            </w:r>
+            <w:r>
+              <w:rPr>
+                <w:rFonts w:asciiTheme="minorBidi" w:eastAsia="Times New Roman" w:hAnsiTheme="minorBidi" w:cstheme="minorBidi"/>
+                <w:color w:val="000000"/>
+                <w:sz w:val="16"/>
+                <w:szCs w:val="16"/>
+              </w:rPr>
+              <w:t>vacations</w:t>
+            </w:r>
+            <w:r>
+              <w:rPr>
+                <w:rFonts w:asciiTheme="minorBidi" w:eastAsia="Times New Roman" w:hAnsiTheme="minorBidi" w:cstheme="minorBidi"/>
+                <w:color w:val="000000"/>
+                <w:sz w:val="16"/>
+                <w:szCs w:val="16"/>
+              </w:rPr>
+              <w:t xml:space="preserve"> </w:t>
+            </w:r>
+            <w:r>
+              <w:rPr>
+                <w:rFonts w:asciiTheme="minorBidi" w:eastAsia="Times New Roman" w:hAnsiTheme="minorBidi" w:cstheme="minorBidi"/>
+                <w:color w:val="000000"/>
+                <w:sz w:val="16"/>
+                <w:szCs w:val="16"/>
+                <w:lang w:val="es-CR"/>
+              </w:rPr>
+              <w:t>}}</w:t>
+            </w:r>
+          </w:p>
+        </w:tc>
+        <w:tc>
+          <w:tcPr>
+            <w:tcW w:w="5130" w:type="dxa"/>
+            <w:gridSpan w:val="2"/>
             <w:shd w:val="clear" w:color="auto" w:fill="F2F2F2" w:themeFill="background1" w:themeFillShade="F2"/>
             <w:vAlign w:val="center"/>
           </w:tcPr>
@@ -1894,70 +1952,25 @@
             <w:pPr>
               <w:rPr>
                 <w:rFonts w:asciiTheme="minorBidi" w:eastAsia="Times New Roman" w:hAnsiTheme="minorBidi" w:cstheme="minorBidi"/>
-                <w:color w:val="000000"/>
-                <w:sz w:val="16"/>
-                <w:szCs w:val="16"/>
-                <w:lang w:val="es-CR"/>
-              </w:rPr>
-            </w:pPr>
-            <w:r>
-              <w:rPr>
-                <w:rFonts w:asciiTheme="minorBidi" w:eastAsia="Times New Roman" w:hAnsiTheme="minorBidi" w:cstheme="minorBidi"/>
-                <w:color w:val="000000"/>
-                <w:sz w:val="15"/>
-                <w:szCs w:val="16"/>
-                <w:lang w:val="es-CR"/>
-              </w:rPr>
-              <w:t>Vacaciones</w:t>
-            </w:r>
-          </w:p>
-        </w:tc>
-        <w:tc>
-          <w:tcPr>
-            <w:tcW w:w="2430" w:type="dxa"/>
-            <w:vAlign w:val="center"/>
-          </w:tcPr>
-          <w:p>
-            <w:pPr>
-              <w:rPr>
-                <w:rFonts w:asciiTheme="minorBidi" w:eastAsia="Times New Roman" w:hAnsiTheme="minorBidi" w:cstheme="minorBidi"/>
-                <w:color w:val="000000"/>
-                <w:sz w:val="16"/>
-                <w:szCs w:val="16"/>
-                <w:lang w:val="es-CR"/>
-              </w:rPr>
-            </w:pPr>
-            <w:r>
-              <w:rPr>
-                <w:rFonts w:asciiTheme="minorBidi" w:eastAsia="Times New Roman" w:hAnsiTheme="minorBidi" w:cstheme="minorBidi"/>
-                <w:color w:val="000000"/>
-                <w:sz w:val="16"/>
-                <w:szCs w:val="16"/>
-                <w:lang w:val="es-CR"/>
-              </w:rPr>
-              <w:t xml:space="preserve">{{ </w:t>
-            </w:r>
-            <w:proofErr w:type="spellStart"/>
-            <w:r>
-              <w:rPr>
-                <w:rFonts w:asciiTheme="minorBidi" w:eastAsia="Times New Roman" w:hAnsiTheme="minorBidi" w:cstheme="minorBidi"/>
-                <w:color w:val="000000"/>
-                <w:sz w:val="16"/>
-                <w:szCs w:val="16"/>
-                <w:lang w:val="es-CR"/>
-              </w:rPr>
-              <w:t>vacations_amount</w:t>
-            </w:r>
-            <w:proofErr w:type="spellEnd"/>
-            <w:r>
-              <w:rPr>
-                <w:rFonts w:asciiTheme="minorBidi" w:eastAsia="Times New Roman" w:hAnsiTheme="minorBidi" w:cstheme="minorBidi"/>
-                <w:color w:val="000000"/>
-                <w:sz w:val="16"/>
-                <w:szCs w:val="16"/>
-                <w:lang w:val="es-CR"/>
-              </w:rPr>
-              <w:t xml:space="preserve"> }}</w:t>
+                <w:b/>
+                <w:bCs/>
+                <w:color w:val="000000"/>
+                <w:sz w:val="16"/>
+                <w:szCs w:val="16"/>
+                <w:lang w:val="es-CR"/>
+              </w:rPr>
+            </w:pPr>
+            <w:r>
+              <w:rPr>
+                <w:rFonts w:asciiTheme="minorBidi" w:eastAsia="Times New Roman" w:hAnsiTheme="minorBidi" w:cstheme="minorBidi"/>
+                <w:b/>
+                <w:bCs/>
+                <w:color w:val="000000"/>
+                <w:sz w:val="14"/>
+                <w:szCs w:val="14"/>
+                <w:lang w:val="es-CR"/>
+              </w:rPr>
+              <w:t>Otras Deducciones</w:t>
             </w:r>
           </w:p>
         </w:tc>
@@ -1968,8 +1981,8 @@
         </w:trPr>
         <w:tc>
           <w:tcPr>
-            <w:tcW w:w="2070" w:type="dxa"/>
-            <w:vMerge/>
+            <w:tcW w:w="1975" w:type="dxa"/>
+            <w:vMerge w:val="restart"/>
             <w:shd w:val="clear" w:color="auto" w:fill="F2F2F2" w:themeFill="background1" w:themeFillShade="F2"/>
             <w:vAlign w:val="center"/>
           </w:tcPr>
@@ -1987,25 +2000,25 @@
         </w:tc>
         <w:tc>
           <w:tcPr>
-            <w:tcW w:w="2335" w:type="dxa"/>
-            <w:vMerge/>
-            <w:vAlign w:val="center"/>
-          </w:tcPr>
-          <w:p>
-            <w:pPr>
-              <w:rPr>
-                <w:rFonts w:asciiTheme="minorBidi" w:eastAsia="Times New Roman" w:hAnsiTheme="minorBidi" w:cstheme="minorBidi"/>
-                <w:color w:val="000000"/>
-                <w:sz w:val="16"/>
-                <w:szCs w:val="16"/>
-                <w:lang w:val="es-CR"/>
-              </w:rPr>
-            </w:pPr>
-          </w:p>
-        </w:tc>
-        <w:tc>
-          <w:tcPr>
-            <w:tcW w:w="2160" w:type="dxa"/>
+            <w:tcW w:w="2610" w:type="dxa"/>
+            <w:vMerge w:val="restart"/>
+            <w:vAlign w:val="center"/>
+          </w:tcPr>
+          <w:p>
+            <w:pPr>
+              <w:rPr>
+                <w:rFonts w:asciiTheme="minorBidi" w:eastAsia="Times New Roman" w:hAnsiTheme="minorBidi" w:cstheme="minorBidi"/>
+                <w:color w:val="000000"/>
+                <w:sz w:val="16"/>
+                <w:szCs w:val="16"/>
+                <w:lang w:val="es-CR"/>
+              </w:rPr>
+            </w:pPr>
+          </w:p>
+        </w:tc>
+        <w:tc>
+          <w:tcPr>
+            <w:tcW w:w="2340" w:type="dxa"/>
             <w:shd w:val="clear" w:color="auto" w:fill="F2F2F2" w:themeFill="background1" w:themeFillShade="F2"/>
             <w:vAlign w:val="center"/>
           </w:tcPr>
@@ -2027,23 +2040,22 @@
                 <w:szCs w:val="16"/>
                 <w:lang w:val="es-CR"/>
               </w:rPr>
-              <w:t>Prestamos | Embargos</w:t>
-            </w:r>
-          </w:p>
-        </w:tc>
-        <w:tc>
-          <w:tcPr>
-            <w:tcW w:w="2430" w:type="dxa"/>
-            <w:vAlign w:val="center"/>
-          </w:tcPr>
-          <w:p>
-            <w:pPr>
-              <w:rPr>
-                <w:rFonts w:asciiTheme="minorBidi" w:eastAsia="Times New Roman" w:hAnsiTheme="minorBidi" w:cstheme="minorBidi"/>
-                <w:color w:val="000000"/>
-                <w:sz w:val="16"/>
-                <w:szCs w:val="16"/>
-                <w:lang w:val="es-CR"/>
+              <w:t>Prestamos</w:t>
+            </w:r>
+          </w:p>
+        </w:tc>
+        <w:tc>
+          <w:tcPr>
+            <w:tcW w:w="2790" w:type="dxa"/>
+            <w:vAlign w:val="center"/>
+          </w:tcPr>
+          <w:p>
+            <w:pPr>
+              <w:rPr>
+                <w:rFonts w:asciiTheme="minorBidi" w:eastAsia="Times New Roman" w:hAnsiTheme="minorBidi" w:cstheme="minorBidi"/>
+                <w:color w:val="000000"/>
+                <w:sz w:val="16"/>
+                <w:szCs w:val="16"/>
               </w:rPr>
             </w:pPr>
             <w:r>
@@ -2056,18 +2068,15 @@
               </w:rPr>
               <w:t xml:space="preserve">{{ </w:t>
             </w:r>
-            <w:proofErr w:type="spellStart"/>
-            <w:r>
-              <w:rPr>
-                <w:rFonts w:asciiTheme="minorBidi" w:eastAsia="Times New Roman" w:hAnsiTheme="minorBidi" w:cstheme="minorBidi"/>
-                <w:color w:val="000000"/>
-                <w:sz w:val="16"/>
-                <w:szCs w:val="16"/>
-                <w:lang w:val="es-CR"/>
+            <w:r>
+              <w:rPr>
+                <w:rFonts w:asciiTheme="minorBidi" w:eastAsia="Times New Roman" w:hAnsiTheme="minorBidi" w:cstheme="minorBidi"/>
+                <w:color w:val="000000"/>
+                <w:sz w:val="16"/>
+                <w:szCs w:val="16"/>
               </w:rPr>
               <w:t>debt</w:t>
             </w:r>
-            <w:proofErr w:type="spellEnd"/>
             <w:r>
               <w:rPr>
                 <w:rFonts w:asciiTheme="minorBidi" w:eastAsia="Times New Roman" w:hAnsiTheme="minorBidi" w:cstheme="minorBidi"/>
@@ -2087,7 +2096,7 @@
         </w:trPr>
         <w:tc>
           <w:tcPr>
-            <w:tcW w:w="2070" w:type="dxa"/>
+            <w:tcW w:w="1975" w:type="dxa"/>
             <w:vMerge/>
             <w:shd w:val="clear" w:color="auto" w:fill="F2F2F2" w:themeFill="background1" w:themeFillShade="F2"/>
             <w:vAlign w:val="center"/>
@@ -2106,7 +2115,7 @@
         </w:tc>
         <w:tc>
           <w:tcPr>
-            <w:tcW w:w="2335" w:type="dxa"/>
+            <w:tcW w:w="2610" w:type="dxa"/>
             <w:vMerge/>
             <w:vAlign w:val="center"/>
           </w:tcPr>
@@ -2124,7 +2133,7 @@
         </w:tc>
         <w:tc>
           <w:tcPr>
-            <w:tcW w:w="2160" w:type="dxa"/>
+            <w:tcW w:w="2340" w:type="dxa"/>
             <w:shd w:val="clear" w:color="auto" w:fill="F2F2F2" w:themeFill="background1" w:themeFillShade="F2"/>
             <w:vAlign w:val="center"/>
           </w:tcPr>
@@ -2152,17 +2161,16 @@
         </w:tc>
         <w:tc>
           <w:tcPr>
-            <w:tcW w:w="2430" w:type="dxa"/>
-            <w:vAlign w:val="center"/>
-          </w:tcPr>
-          <w:p>
-            <w:pPr>
-              <w:rPr>
-                <w:rFonts w:asciiTheme="minorBidi" w:eastAsia="Times New Roman" w:hAnsiTheme="minorBidi" w:cstheme="minorBidi"/>
-                <w:color w:val="000000"/>
-                <w:sz w:val="16"/>
-                <w:szCs w:val="16"/>
-                <w:lang w:val="es-CR"/>
+            <w:tcW w:w="2790" w:type="dxa"/>
+            <w:vAlign w:val="center"/>
+          </w:tcPr>
+          <w:p>
+            <w:pPr>
+              <w:rPr>
+                <w:rFonts w:asciiTheme="minorBidi" w:eastAsia="Times New Roman" w:hAnsiTheme="minorBidi" w:cstheme="minorBidi"/>
+                <w:color w:val="000000"/>
+                <w:sz w:val="16"/>
+                <w:szCs w:val="16"/>
               </w:rPr>
             </w:pPr>
             <w:r>
@@ -2175,27 +2183,33 @@
               </w:rPr>
               <w:t xml:space="preserve">{{ </w:t>
             </w:r>
-            <w:proofErr w:type="spellStart"/>
-            <w:r>
-              <w:rPr>
-                <w:rFonts w:asciiTheme="minorBidi" w:eastAsia="Times New Roman" w:hAnsiTheme="minorBidi" w:cstheme="minorBidi"/>
-                <w:color w:val="000000"/>
-                <w:sz w:val="16"/>
-                <w:szCs w:val="16"/>
-                <w:lang w:val="es-CR"/>
+            <w:r>
+              <w:rPr>
+                <w:rFonts w:asciiTheme="minorBidi" w:eastAsia="Times New Roman" w:hAnsiTheme="minorBidi" w:cstheme="minorBidi"/>
+                <w:color w:val="000000"/>
+                <w:sz w:val="16"/>
+                <w:szCs w:val="16"/>
               </w:rPr>
               <w:t>support</w:t>
             </w:r>
-            <w:proofErr w:type="spellEnd"/>
-            <w:r>
-              <w:rPr>
-                <w:rFonts w:asciiTheme="minorBidi" w:eastAsia="Times New Roman" w:hAnsiTheme="minorBidi" w:cstheme="minorBidi"/>
-                <w:color w:val="000000"/>
-                <w:sz w:val="16"/>
-                <w:szCs w:val="16"/>
-                <w:lang w:val="es-CR"/>
-              </w:rPr>
-              <w:t xml:space="preserve"> }}</w:t>
+            <w:r>
+              <w:rPr>
+                <w:rFonts w:asciiTheme="minorBidi" w:eastAsia="Times New Roman" w:hAnsiTheme="minorBidi" w:cstheme="minorBidi"/>
+                <w:color w:val="000000"/>
+                <w:sz w:val="16"/>
+                <w:szCs w:val="16"/>
+              </w:rPr>
+              <w:t xml:space="preserve"> </w:t>
+            </w:r>
+            <w:r>
+              <w:rPr>
+                <w:rFonts w:asciiTheme="minorBidi" w:eastAsia="Times New Roman" w:hAnsiTheme="minorBidi" w:cstheme="minorBidi"/>
+                <w:color w:val="000000"/>
+                <w:sz w:val="16"/>
+                <w:szCs w:val="16"/>
+                <w:lang w:val="es-CR"/>
+              </w:rPr>
+              <w:t>}}</w:t>
             </w:r>
           </w:p>
         </w:tc>
@@ -2206,7 +2220,7 @@
         </w:trPr>
         <w:tc>
           <w:tcPr>
-            <w:tcW w:w="2070" w:type="dxa"/>
+            <w:tcW w:w="1975" w:type="dxa"/>
             <w:vMerge/>
             <w:shd w:val="clear" w:color="auto" w:fill="F2F2F2" w:themeFill="background1" w:themeFillShade="F2"/>
             <w:vAlign w:val="center"/>
@@ -2225,7 +2239,7 @@
         </w:tc>
         <w:tc>
           <w:tcPr>
-            <w:tcW w:w="2335" w:type="dxa"/>
+            <w:tcW w:w="2610" w:type="dxa"/>
             <w:vMerge/>
             <w:vAlign w:val="center"/>
           </w:tcPr>
@@ -2243,7 +2257,7 @@
         </w:tc>
         <w:tc>
           <w:tcPr>
-            <w:tcW w:w="2160" w:type="dxa"/>
+            <w:tcW w:w="2340" w:type="dxa"/>
             <w:shd w:val="clear" w:color="auto" w:fill="F2F2F2" w:themeFill="background1" w:themeFillShade="F2"/>
             <w:vAlign w:val="center"/>
           </w:tcPr>
@@ -2271,7 +2285,7 @@
         </w:tc>
         <w:tc>
           <w:tcPr>
-            <w:tcW w:w="2430" w:type="dxa"/>
+            <w:tcW w:w="2790" w:type="dxa"/>
             <w:vAlign w:val="center"/>
           </w:tcPr>
           <w:p>
@@ -3311,7 +3325,6 @@
   <w:style w:type="character" w:default="1" w:styleId="DefaultParagraphFont">
     <w:name w:val="Default Paragraph Font"/>
     <w:uiPriority w:val="1"/>
-    <w:semiHidden/>
     <w:unhideWhenUsed/>
   </w:style>
   <w:style w:type="table" w:default="1" w:styleId="TableNormal">

</xml_diff>